<commit_message>
Añadido el enlace al repo con el codigo del tfg
</commit_message>
<xml_diff>
--- a/Memoria/DRCARS-MEMORIA.docx
+++ b/Memoria/DRCARS-MEMORIA.docx
@@ -1,6 +1,6 @@
 
 <file path=word/document.xml><?xml version="1.0" encoding="utf-8"?>
-<w:document xmlns:wpc="http://schemas.microsoft.com/office/word/2010/wordprocessingCanvas" xmlns:cx="http://schemas.microsoft.com/office/drawing/2014/chartex" xmlns:cx1="http://schemas.microsoft.com/office/drawing/2015/9/8/chartex" xmlns:cx2="http://schemas.microsoft.com/office/drawing/2015/10/21/chartex" xmlns:cx3="http://schemas.microsoft.com/office/drawing/2016/5/9/chartex" xmlns:cx4="http://schemas.microsoft.com/office/drawing/2016/5/10/chartex" xmlns:cx5="http://schemas.microsoft.com/office/drawing/2016/5/11/chartex" xmlns:cx6="http://schemas.microsoft.com/office/drawing/2016/5/12/chartex" xmlns:cx7="http://schemas.microsoft.com/office/drawing/2016/5/13/chartex" xmlns:cx8="http://schemas.microsoft.com/office/drawing/2016/5/14/chartex" xmlns:mc="http://schemas.openxmlformats.org/markup-compatibility/2006" xmlns:aink="http://schemas.microsoft.com/office/drawing/2016/ink" xmlns:am3d="http://schemas.microsoft.com/office/drawing/2017/model3d" xmlns:o="urn:schemas-microsoft-com:office:office" xmlns:r="http://schemas.openxmlformats.org/officeDocument/2006/relationships" xmlns:m="http://schemas.openxmlformats.org/officeDocument/2006/math" xmlns:v="urn:schemas-microsoft-com:vml" xmlns:wp14="http://schemas.microsoft.com/office/word/2010/wordprocessingDrawing" xmlns:wp="http://schemas.openxmlformats.org/drawingml/2006/wordprocessingDrawing" xmlns:w10="urn:schemas-microsoft-com:office:word" xmlns:w="http://schemas.openxmlformats.org/wordprocessingml/2006/main" xmlns:w14="http://schemas.microsoft.com/office/word/2010/wordml" xmlns:w15="http://schemas.microsoft.com/office/word/2012/wordml" xmlns:w16cex="http://schemas.microsoft.com/office/word/2018/wordml/cex" xmlns:w16cid="http://schemas.microsoft.com/office/word/2016/wordml/cid" xmlns:w16="http://schemas.microsoft.com/office/word/2018/wordml" xmlns:w16sdtdh="http://schemas.microsoft.com/office/word/2020/wordml/sdtdatahash" xmlns:w16se="http://schemas.microsoft.com/office/word/2015/wordml/symex" xmlns:wpg="http://schemas.microsoft.com/office/word/2010/wordprocessingGroup" xmlns:wpi="http://schemas.microsoft.com/office/word/2010/wordprocessingInk" xmlns:wne="http://schemas.microsoft.com/office/word/2006/wordml" xmlns:wps="http://schemas.microsoft.com/office/word/2010/wordprocessingShape" mc:Ignorable="w14 w15 w16se w16cid w16 w16cex w16sdtdh wp14">
+<w:document xmlns:wpc="http://schemas.microsoft.com/office/word/2010/wordprocessingCanvas" xmlns:mc="http://schemas.openxmlformats.org/markup-compatibility/2006" xmlns:o="urn:schemas-microsoft-com:office:office" xmlns:r="http://schemas.openxmlformats.org/officeDocument/2006/relationships" xmlns:m="http://schemas.openxmlformats.org/officeDocument/2006/math" xmlns:v="urn:schemas-microsoft-com:vml" xmlns:wp14="http://schemas.microsoft.com/office/word/2010/wordprocessingDrawing" xmlns:wp="http://schemas.openxmlformats.org/drawingml/2006/wordprocessingDrawing" xmlns:w10="urn:schemas-microsoft-com:office:word" xmlns:w="http://schemas.openxmlformats.org/wordprocessingml/2006/main" xmlns:w14="http://schemas.microsoft.com/office/word/2010/wordml" xmlns:w15="http://schemas.microsoft.com/office/word/2012/wordml" xmlns:wpg="http://schemas.microsoft.com/office/word/2010/wordprocessingGroup" xmlns:wpi="http://schemas.microsoft.com/office/word/2010/wordprocessingInk" xmlns:wne="http://schemas.microsoft.com/office/word/2006/wordml" xmlns:wps="http://schemas.microsoft.com/office/word/2010/wordprocessingShape" mc:Ignorable="w14 w15 wp14">
   <w:body>
     <w:p>
       <w:pPr>
@@ -559,73 +559,7 @@
           <w:sz w:val="28"/>
           <w:szCs w:val="28"/>
         </w:rPr>
-        <w:t xml:space="preserve">Esta obra está bajo una licencia Reconocimiento-Compartir bajo la misma licencia 3.0 España de Creative </w:t>
-      </w:r>
-      <w:proofErr w:type="spellStart"/>
-      <w:r>
-        <w:rPr>
-          <w:rFonts w:ascii="Verdana" w:eastAsia="Verdana" w:hAnsi="Verdana" w:cs="Verdana"/>
-          <w:b/>
-          <w:color w:val="FF0000"/>
-          <w:sz w:val="28"/>
-          <w:szCs w:val="28"/>
-        </w:rPr>
-        <w:t>Commons</w:t>
-      </w:r>
-      <w:proofErr w:type="spellEnd"/>
-      <w:r>
-        <w:rPr>
-          <w:rFonts w:ascii="Verdana" w:eastAsia="Verdana" w:hAnsi="Verdana" w:cs="Verdana"/>
-          <w:b/>
-          <w:color w:val="FF0000"/>
-          <w:sz w:val="28"/>
-          <w:szCs w:val="28"/>
-        </w:rPr>
-        <w:t xml:space="preserve">. Para ver una copia de esta licencia, visite http://creativecommons.org/licenses/by-sa/3.0/es/ o envíe una carta a Creative </w:t>
-      </w:r>
-      <w:proofErr w:type="spellStart"/>
-      <w:r>
-        <w:rPr>
-          <w:rFonts w:ascii="Verdana" w:eastAsia="Verdana" w:hAnsi="Verdana" w:cs="Verdana"/>
-          <w:b/>
-          <w:color w:val="FF0000"/>
-          <w:sz w:val="28"/>
-          <w:szCs w:val="28"/>
-        </w:rPr>
-        <w:t>Commons</w:t>
-      </w:r>
-      <w:proofErr w:type="spellEnd"/>
-      <w:r>
-        <w:rPr>
-          <w:rFonts w:ascii="Verdana" w:eastAsia="Verdana" w:hAnsi="Verdana" w:cs="Verdana"/>
-          <w:b/>
-          <w:color w:val="FF0000"/>
-          <w:sz w:val="28"/>
-          <w:szCs w:val="28"/>
-        </w:rPr>
-        <w:t xml:space="preserve">, 171 </w:t>
-      </w:r>
-      <w:proofErr w:type="spellStart"/>
-      <w:r>
-        <w:rPr>
-          <w:rFonts w:ascii="Verdana" w:eastAsia="Verdana" w:hAnsi="Verdana" w:cs="Verdana"/>
-          <w:b/>
-          <w:color w:val="FF0000"/>
-          <w:sz w:val="28"/>
-          <w:szCs w:val="28"/>
-        </w:rPr>
-        <w:t>Second</w:t>
-      </w:r>
-      <w:proofErr w:type="spellEnd"/>
-      <w:r>
-        <w:rPr>
-          <w:rFonts w:ascii="Verdana" w:eastAsia="Verdana" w:hAnsi="Verdana" w:cs="Verdana"/>
-          <w:b/>
-          <w:color w:val="FF0000"/>
-          <w:sz w:val="28"/>
-          <w:szCs w:val="28"/>
-        </w:rPr>
-        <w:t xml:space="preserve"> Street, Suite 300, San Francisco, California 94105, USA.</w:t>
+        <w:t>Esta obra está bajo una licencia Reconocimiento-Compartir bajo la misma licencia 3.0 España de Creative Commons. Para ver una copia de esta licencia, visite http://creativecommons.org/licenses/by-sa/3.0/es/ o envíe una carta a Creative Commons, 171 Second Street, Suite 300, San Francisco, California 94105, USA.</w:t>
       </w:r>
     </w:p>
     <w:p/>
@@ -2482,21 +2416,7 @@
         <w:rPr>
           <w:rFonts w:ascii="Arial" w:eastAsia="Arial" w:hAnsi="Arial" w:cs="Arial"/>
         </w:rPr>
-        <w:t xml:space="preserve">Una API </w:t>
-      </w:r>
-      <w:proofErr w:type="spellStart"/>
-      <w:r>
-        <w:rPr>
-          <w:rFonts w:ascii="Arial" w:eastAsia="Arial" w:hAnsi="Arial" w:cs="Arial"/>
-        </w:rPr>
-        <w:t>RESTful</w:t>
-      </w:r>
-      <w:proofErr w:type="spellEnd"/>
-      <w:r>
-        <w:rPr>
-          <w:rFonts w:ascii="Arial" w:eastAsia="Arial" w:hAnsi="Arial" w:cs="Arial"/>
-        </w:rPr>
-        <w:t xml:space="preserve"> que actúe como intermediario entre las aplicaciones y la base de datos, garantizando una comunicación eficiente y segura.</w:t>
+        <w:t>Una API RESTful que actúe como intermediario entre las aplicaciones y la base de datos, garantizando una comunicación eficiente y segura.</w:t>
       </w:r>
     </w:p>
     <w:p>
@@ -4255,6 +4175,7 @@
         <w:rPr>
           <w:rFonts w:ascii="Arial" w:eastAsia="Arial" w:hAnsi="Arial" w:cs="Arial"/>
         </w:rPr>
+        <w:lastRenderedPageBreak/>
         <w:t>RF</w:t>
       </w:r>
       <w:r>
@@ -4293,7 +4214,6 @@
         <w:rPr>
           <w:rFonts w:ascii="Arial" w:eastAsia="Arial" w:hAnsi="Arial" w:cs="Arial"/>
         </w:rPr>
-        <w:lastRenderedPageBreak/>
         <w:t>Gestión de reservas:</w:t>
       </w:r>
     </w:p>
@@ -4594,21 +4514,7 @@
         <w:rPr>
           <w:rFonts w:ascii="Arial" w:eastAsia="Arial" w:hAnsi="Arial" w:cs="Arial"/>
         </w:rPr>
-        <w:t xml:space="preserve">Reportes y </w:t>
-      </w:r>
-      <w:proofErr w:type="spellStart"/>
-      <w:r>
-        <w:rPr>
-          <w:rFonts w:ascii="Arial" w:eastAsia="Arial" w:hAnsi="Arial" w:cs="Arial"/>
-        </w:rPr>
-        <w:t>dashboards</w:t>
-      </w:r>
-      <w:proofErr w:type="spellEnd"/>
-      <w:r>
-        <w:rPr>
-          <w:rFonts w:ascii="Arial" w:eastAsia="Arial" w:hAnsi="Arial" w:cs="Arial"/>
-        </w:rPr>
-        <w:t>:</w:t>
+        <w:t>Reportes y dashboards:</w:t>
       </w:r>
     </w:p>
     <w:p>
@@ -4646,21 +4552,7 @@
         <w:rPr>
           <w:rFonts w:ascii="Arial" w:eastAsia="Arial" w:hAnsi="Arial" w:cs="Arial"/>
         </w:rPr>
-        <w:t xml:space="preserve">Aplicación de escritorio muestra </w:t>
-      </w:r>
-      <w:proofErr w:type="spellStart"/>
-      <w:r>
-        <w:rPr>
-          <w:rFonts w:ascii="Arial" w:eastAsia="Arial" w:hAnsi="Arial" w:cs="Arial"/>
-        </w:rPr>
-        <w:t>dashboard</w:t>
-      </w:r>
-      <w:proofErr w:type="spellEnd"/>
-      <w:r>
-        <w:rPr>
-          <w:rFonts w:ascii="Arial" w:eastAsia="Arial" w:hAnsi="Arial" w:cs="Arial"/>
-        </w:rPr>
-        <w:t xml:space="preserve"> con estadísticas de ventas y</w:t>
+        <w:t>Aplicación de escritorio muestra dashboard con estadísticas de ventas y</w:t>
       </w:r>
       <w:r>
         <w:rPr>
@@ -4975,21 +4867,7 @@
         <w:rPr>
           <w:rFonts w:ascii="Arial" w:eastAsia="Arial" w:hAnsi="Arial" w:cs="Arial"/>
         </w:rPr>
-        <w:t xml:space="preserve">4.1: Interfaces web y de escritorio deben ser intuitivas, con diseño responsive en la web y </w:t>
-      </w:r>
-      <w:proofErr w:type="spellStart"/>
-      <w:r>
-        <w:rPr>
-          <w:rFonts w:ascii="Arial" w:eastAsia="Arial" w:hAnsi="Arial" w:cs="Arial"/>
-        </w:rPr>
-        <w:t>layout</w:t>
-      </w:r>
-      <w:proofErr w:type="spellEnd"/>
-      <w:r>
-        <w:rPr>
-          <w:rFonts w:ascii="Arial" w:eastAsia="Arial" w:hAnsi="Arial" w:cs="Arial"/>
-        </w:rPr>
-        <w:t xml:space="preserve"> adaptado a escritorio.</w:t>
+        <w:t>4.1: Interfaces web y de escritorio deben ser intuitivas, con diseño responsive en la web y layout adaptado a escritorio.</w:t>
       </w:r>
     </w:p>
     <w:p>
@@ -5009,6 +4887,7 @@
         <w:rPr>
           <w:rFonts w:ascii="Arial" w:eastAsia="Arial" w:hAnsi="Arial" w:cs="Arial"/>
         </w:rPr>
+        <w:lastRenderedPageBreak/>
         <w:t>Mantenibilidad:</w:t>
       </w:r>
     </w:p>
@@ -5029,7 +4908,6 @@
         <w:rPr>
           <w:rFonts w:ascii="Arial" w:eastAsia="Arial" w:hAnsi="Arial" w:cs="Arial"/>
         </w:rPr>
-        <w:lastRenderedPageBreak/>
         <w:t>RNF</w:t>
       </w:r>
       <w:r>
@@ -5042,35 +4920,7 @@
         <w:rPr>
           <w:rFonts w:ascii="Arial" w:eastAsia="Arial" w:hAnsi="Arial" w:cs="Arial"/>
         </w:rPr>
-        <w:t xml:space="preserve">5.1: El código debe seguir estándares de estilo (C# para escritorio, Java para API, </w:t>
-      </w:r>
-      <w:proofErr w:type="spellStart"/>
-      <w:r>
-        <w:rPr>
-          <w:rFonts w:ascii="Arial" w:eastAsia="Arial" w:hAnsi="Arial" w:cs="Arial"/>
-        </w:rPr>
-        <w:t>TypeScript</w:t>
-      </w:r>
-      <w:proofErr w:type="spellEnd"/>
-      <w:r>
-        <w:rPr>
-          <w:rFonts w:ascii="Arial" w:eastAsia="Arial" w:hAnsi="Arial" w:cs="Arial"/>
-        </w:rPr>
-        <w:t>/</w:t>
-      </w:r>
-      <w:proofErr w:type="spellStart"/>
-      <w:r>
-        <w:rPr>
-          <w:rFonts w:ascii="Arial" w:eastAsia="Arial" w:hAnsi="Arial" w:cs="Arial"/>
-        </w:rPr>
-        <w:t>React</w:t>
-      </w:r>
-      <w:proofErr w:type="spellEnd"/>
-      <w:r>
-        <w:rPr>
-          <w:rFonts w:ascii="Arial" w:eastAsia="Arial" w:hAnsi="Arial" w:cs="Arial"/>
-        </w:rPr>
-        <w:t xml:space="preserve"> para web).</w:t>
+        <w:t>5.1: El código debe seguir estándares de estilo (C# para escritorio, Java para API, TypeScript/React para web).</w:t>
       </w:r>
     </w:p>
     <w:p>
@@ -5102,35 +4952,7 @@
         <w:rPr>
           <w:rFonts w:ascii="Arial" w:eastAsia="Arial" w:hAnsi="Arial" w:cs="Arial"/>
         </w:rPr>
-        <w:t>5.2: Documentación (</w:t>
-      </w:r>
-      <w:proofErr w:type="spellStart"/>
-      <w:r>
-        <w:rPr>
-          <w:rFonts w:ascii="Arial" w:eastAsia="Arial" w:hAnsi="Arial" w:cs="Arial"/>
-        </w:rPr>
-        <w:t>JavaDoc</w:t>
-      </w:r>
-      <w:proofErr w:type="spellEnd"/>
-      <w:r>
-        <w:rPr>
-          <w:rFonts w:ascii="Arial" w:eastAsia="Arial" w:hAnsi="Arial" w:cs="Arial"/>
-        </w:rPr>
-        <w:t xml:space="preserve">, XML </w:t>
-      </w:r>
-      <w:proofErr w:type="spellStart"/>
-      <w:r>
-        <w:rPr>
-          <w:rFonts w:ascii="Arial" w:eastAsia="Arial" w:hAnsi="Arial" w:cs="Arial"/>
-        </w:rPr>
-        <w:t>Docs</w:t>
-      </w:r>
-      <w:proofErr w:type="spellEnd"/>
-      <w:r>
-        <w:rPr>
-          <w:rFonts w:ascii="Arial" w:eastAsia="Arial" w:hAnsi="Arial" w:cs="Arial"/>
-        </w:rPr>
-        <w:t>) para facilitar futuras modificaciones.</w:t>
+        <w:t>5.2: Documentación (JavaDoc, XML Docs) para facilitar futuras modificaciones.</w:t>
       </w:r>
     </w:p>
     <w:p>
@@ -5182,21 +5004,7 @@
         <w:rPr>
           <w:rFonts w:ascii="Arial" w:eastAsia="Arial" w:hAnsi="Arial" w:cs="Arial"/>
         </w:rPr>
-        <w:t xml:space="preserve">6.1: La base de datos MySQL debe contar con </w:t>
-      </w:r>
-      <w:proofErr w:type="spellStart"/>
-      <w:r>
-        <w:rPr>
-          <w:rFonts w:ascii="Arial" w:eastAsia="Arial" w:hAnsi="Arial" w:cs="Arial"/>
-        </w:rPr>
-        <w:t>backups</w:t>
-      </w:r>
-      <w:proofErr w:type="spellEnd"/>
-      <w:r>
-        <w:rPr>
-          <w:rFonts w:ascii="Arial" w:eastAsia="Arial" w:hAnsi="Arial" w:cs="Arial"/>
-        </w:rPr>
-        <w:t xml:space="preserve"> diarios.</w:t>
+        <w:t>6.1: La base de datos MySQL debe contar con backups diarios.</w:t>
       </w:r>
     </w:p>
     <w:p>
@@ -5441,43 +5249,7 @@
           <w:b/>
           <w:bCs/>
         </w:rPr>
-        <w:t xml:space="preserve">API </w:t>
-      </w:r>
-      <w:proofErr w:type="spellStart"/>
-      <w:r>
-        <w:rPr>
-          <w:rFonts w:ascii="Arial" w:eastAsia="Arial" w:hAnsi="Arial" w:cs="Arial"/>
-          <w:b/>
-          <w:bCs/>
-        </w:rPr>
-        <w:t>RESTfull</w:t>
-      </w:r>
-      <w:proofErr w:type="spellEnd"/>
-      <w:r>
-        <w:rPr>
-          <w:rFonts w:ascii="Arial" w:eastAsia="Arial" w:hAnsi="Arial" w:cs="Arial"/>
-          <w:b/>
-          <w:bCs/>
-        </w:rPr>
-        <w:t xml:space="preserve"> (Spring </w:t>
-      </w:r>
-      <w:proofErr w:type="spellStart"/>
-      <w:r>
-        <w:rPr>
-          <w:rFonts w:ascii="Arial" w:eastAsia="Arial" w:hAnsi="Arial" w:cs="Arial"/>
-          <w:b/>
-          <w:bCs/>
-        </w:rPr>
-        <w:t>Boot</w:t>
-      </w:r>
-      <w:proofErr w:type="spellEnd"/>
-      <w:r>
-        <w:rPr>
-          <w:rFonts w:ascii="Arial" w:eastAsia="Arial" w:hAnsi="Arial" w:cs="Arial"/>
-          <w:b/>
-          <w:bCs/>
-        </w:rPr>
-        <w:t>):</w:t>
+        <w:t>API RESTfull (Spring Boot):</w:t>
       </w:r>
       <w:r>
         <w:rPr>
@@ -5765,21 +5537,7 @@
         <w:rPr>
           <w:rFonts w:ascii="Arial" w:hAnsi="Arial" w:cs="Arial"/>
         </w:rPr>
-        <w:t xml:space="preserve">, conectado a ngrok, de esta forma se podrán realizar conexiones cifradas al api desde </w:t>
-      </w:r>
-      <w:proofErr w:type="spellStart"/>
-      <w:r>
-        <w:rPr>
-          <w:rFonts w:ascii="Arial" w:hAnsi="Arial" w:cs="Arial"/>
-        </w:rPr>
-        <w:t>ip’s</w:t>
-      </w:r>
-      <w:proofErr w:type="spellEnd"/>
-      <w:r>
-        <w:rPr>
-          <w:rFonts w:ascii="Arial" w:hAnsi="Arial" w:cs="Arial"/>
-        </w:rPr>
-        <w:t xml:space="preserve"> públicas. </w:t>
+        <w:t xml:space="preserve">, conectado a ngrok, de esta forma se podrán realizar conexiones cifradas al api desde ip’s públicas. </w:t>
       </w:r>
     </w:p>
     <w:p>
@@ -6096,23 +5854,7 @@
           <w:rFonts w:ascii="Arial" w:eastAsia="Arial" w:hAnsi="Arial" w:cs="Arial"/>
           <w:color w:val="FF0000"/>
         </w:rPr>
-        <w:t xml:space="preserve">[Algunas </w:t>
-      </w:r>
-      <w:proofErr w:type="spellStart"/>
-      <w:r>
-        <w:rPr>
-          <w:rFonts w:ascii="Arial" w:eastAsia="Arial" w:hAnsi="Arial" w:cs="Arial"/>
-          <w:color w:val="FF0000"/>
-        </w:rPr>
-        <w:t>subfases</w:t>
-      </w:r>
-      <w:proofErr w:type="spellEnd"/>
-      <w:r>
-        <w:rPr>
-          <w:rFonts w:ascii="Arial" w:eastAsia="Arial" w:hAnsi="Arial" w:cs="Arial"/>
-          <w:color w:val="FF0000"/>
-        </w:rPr>
-        <w:t xml:space="preserve"> de implementación dependiendo del tipo de proyecto podrían ser las que aparecen en los siguientes puntos]</w:t>
+        <w:t>[Algunas subfases de implementación dependiendo del tipo de proyecto podrían ser las que aparecen en los siguientes puntos]</w:t>
       </w:r>
     </w:p>
     <w:p>
@@ -6190,21 +5932,7 @@
         <w:rPr>
           <w:rFonts w:ascii="Arial" w:eastAsia="Arial" w:hAnsi="Arial" w:cs="Arial"/>
         </w:rPr>
-        <w:t xml:space="preserve">Para que la API pueda ser accedida externamente por los clientes (aplicación de escritorio y web), se utiliza </w:t>
-      </w:r>
-      <w:proofErr w:type="spellStart"/>
-      <w:r>
-        <w:rPr>
-          <w:rFonts w:ascii="Arial" w:eastAsia="Arial" w:hAnsi="Arial" w:cs="Arial"/>
-        </w:rPr>
-        <w:t>Ngrok</w:t>
-      </w:r>
-      <w:proofErr w:type="spellEnd"/>
-      <w:r>
-        <w:rPr>
-          <w:rFonts w:ascii="Arial" w:eastAsia="Arial" w:hAnsi="Arial" w:cs="Arial"/>
-        </w:rPr>
-        <w:t>, una herramienta que proporciona túneles seguros y expone el servicio en internet. Esto permite que la aplicación de escritorio desarrollada en Visual Studio y la web implementada en Next.js interactúen con la base de datos a través de la API.</w:t>
+        <w:t>Para que la API pueda ser accedida externamente por los clientes (aplicación de escritorio y web), se utiliza Ngrok, una herramienta que proporciona túneles seguros y expone el servicio en internet. Esto permite que la aplicación de escritorio desarrollada en Visual Studio y la web implementada en Next.js interactúen con la base de datos a través de la API.</w:t>
       </w:r>
       <w:r>
         <w:rPr>
@@ -6233,21 +5961,7 @@
         <w:rPr>
           <w:rFonts w:ascii="Arial" w:eastAsia="Arial" w:hAnsi="Arial" w:cs="Arial"/>
         </w:rPr>
-        <w:t xml:space="preserve">Se han desarrollado distintos módulos dentro de la API que permiten gestionar solicitudes de los clientes, realizar validaciones y optimizar el acceso a la base de datos. Se ha priorizado el uso de buenas prácticas de desarrollo, asegurando la correcta </w:t>
-      </w:r>
-      <w:proofErr w:type="spellStart"/>
-      <w:r>
-        <w:rPr>
-          <w:rFonts w:ascii="Arial" w:eastAsia="Arial" w:hAnsi="Arial" w:cs="Arial"/>
-        </w:rPr>
-        <w:t>modularización</w:t>
-      </w:r>
-      <w:proofErr w:type="spellEnd"/>
-      <w:r>
-        <w:rPr>
-          <w:rFonts w:ascii="Arial" w:eastAsia="Arial" w:hAnsi="Arial" w:cs="Arial"/>
-        </w:rPr>
-        <w:t xml:space="preserve"> y mantenimiento del código.</w:t>
+        <w:t>Se han desarrollado distintos módulos dentro de la API que permiten gestionar solicitudes de los clientes, realizar validaciones y optimizar el acceso a la base de datos. Se ha priorizado el uso de buenas prácticas de desarrollo, asegurando la correcta modularización y mantenimiento del código.</w:t>
       </w:r>
     </w:p>
     <w:p>
@@ -6631,21 +6345,7 @@
         <w:rPr>
           <w:rFonts w:ascii="Arial" w:hAnsi="Arial" w:cs="Arial"/>
         </w:rPr>
-        <w:t xml:space="preserve">Utilizando la herramienta MySQL </w:t>
-      </w:r>
-      <w:proofErr w:type="spellStart"/>
-      <w:r>
-        <w:rPr>
-          <w:rFonts w:ascii="Arial" w:hAnsi="Arial" w:cs="Arial"/>
-        </w:rPr>
-        <w:t>Workbench</w:t>
-      </w:r>
-      <w:proofErr w:type="spellEnd"/>
-      <w:r>
-        <w:rPr>
-          <w:rFonts w:ascii="Arial" w:hAnsi="Arial" w:cs="Arial"/>
-        </w:rPr>
-        <w:t xml:space="preserve"> para cargar manualmente los registros</w:t>
+        <w:t>Utilizando la herramienta MySQL Workbench para cargar manualmente los registros</w:t>
       </w:r>
     </w:p>
     <w:p>
@@ -6663,21 +6363,7 @@
         <w:rPr>
           <w:rFonts w:ascii="Arial" w:hAnsi="Arial" w:cs="Arial"/>
         </w:rPr>
-        <w:t xml:space="preserve">Scripts </w:t>
-      </w:r>
-      <w:proofErr w:type="spellStart"/>
-      <w:r>
-        <w:rPr>
-          <w:rFonts w:ascii="Arial" w:hAnsi="Arial" w:cs="Arial"/>
-        </w:rPr>
-        <w:t>sql</w:t>
-      </w:r>
-      <w:proofErr w:type="spellEnd"/>
-      <w:r>
-        <w:rPr>
-          <w:rFonts w:ascii="Arial" w:hAnsi="Arial" w:cs="Arial"/>
-        </w:rPr>
-        <w:t xml:space="preserve"> cargados desde la herramienta previamente dicha</w:t>
+        <w:t>Scripts sql cargados desde la herramienta previamente dicha</w:t>
       </w:r>
     </w:p>
     <w:p>
@@ -6771,10 +6457,10 @@
             <v:path o:extrusionok="f" gradientshapeok="t" o:connecttype="rect"/>
             <o:lock v:ext="edit" aspectratio="t"/>
           </v:shapetype>
-          <v:shape id="_x0000_i1065" type="#_x0000_t75" style="width:76pt;height:49.2pt" o:ole="">
+          <v:shape id="_x0000_i1025" type="#_x0000_t75" style="width:75.75pt;height:49.5pt" o:ole="">
             <v:imagedata r:id="rId9" o:title=""/>
           </v:shape>
-          <o:OLEObject Type="Embed" ProgID="Package" ShapeID="_x0000_i1065" DrawAspect="Icon" ObjectID="_1811004101" r:id="rId10"/>
+          <o:OLEObject Type="Embed" ProgID="Package" ShapeID="_x0000_i1025" DrawAspect="Icon" ObjectID="_1811070004" r:id="rId10"/>
         </w:object>
       </w:r>
       <w:r>
@@ -6782,10 +6468,10 @@
           <w:rFonts w:ascii="Arial" w:eastAsia="Arial" w:hAnsi="Arial" w:cs="Arial"/>
         </w:rPr>
         <w:object w:dxaOrig="2100" w:dyaOrig="816" w14:anchorId="76B04AD9">
-          <v:shape id="_x0000_i1040" type="#_x0000_t75" style="width:105.2pt;height:40.8pt" o:ole="">
+          <v:shape id="_x0000_i1026" type="#_x0000_t75" style="width:105pt;height:40.5pt" o:ole="">
             <v:imagedata r:id="rId11" o:title=""/>
           </v:shape>
-          <o:OLEObject Type="Embed" ProgID="Package" ShapeID="_x0000_i1040" DrawAspect="Content" ObjectID="_1811004102" r:id="rId12"/>
+          <o:OLEObject Type="Embed" ProgID="Package" ShapeID="_x0000_i1026" DrawAspect="Content" ObjectID="_1811070005" r:id="rId12"/>
         </w:object>
       </w:r>
       <w:r>
@@ -6793,10 +6479,10 @@
           <w:rFonts w:ascii="Arial" w:eastAsia="Arial" w:hAnsi="Arial" w:cs="Arial"/>
         </w:rPr>
         <w:object w:dxaOrig="1520" w:dyaOrig="985" w14:anchorId="50A62F49">
-          <v:shape id="_x0000_i1041" type="#_x0000_t75" style="width:76pt;height:49.2pt" o:ole="">
+          <v:shape id="_x0000_i1027" type="#_x0000_t75" style="width:75.75pt;height:49.5pt" o:ole="">
             <v:imagedata r:id="rId13" o:title=""/>
           </v:shape>
-          <o:OLEObject Type="Embed" ProgID="Package" ShapeID="_x0000_i1041" DrawAspect="Icon" ObjectID="_1811004103" r:id="rId14"/>
+          <o:OLEObject Type="Embed" ProgID="Package" ShapeID="_x0000_i1027" DrawAspect="Icon" ObjectID="_1811070006" r:id="rId14"/>
         </w:object>
       </w:r>
       <w:r>
@@ -6804,10 +6490,10 @@
           <w:rFonts w:ascii="Arial" w:eastAsia="Arial" w:hAnsi="Arial" w:cs="Arial"/>
         </w:rPr>
         <w:object w:dxaOrig="1520" w:dyaOrig="985" w14:anchorId="36FDC178">
-          <v:shape id="_x0000_i1042" type="#_x0000_t75" style="width:76pt;height:49.2pt" o:ole="">
+          <v:shape id="_x0000_i1028" type="#_x0000_t75" style="width:75.75pt;height:49.5pt" o:ole="">
             <v:imagedata r:id="rId15" o:title=""/>
           </v:shape>
-          <o:OLEObject Type="Embed" ProgID="Package" ShapeID="_x0000_i1042" DrawAspect="Icon" ObjectID="_1811004104" r:id="rId16"/>
+          <o:OLEObject Type="Embed" ProgID="Package" ShapeID="_x0000_i1028" DrawAspect="Icon" ObjectID="_1811070007" r:id="rId16"/>
         </w:object>
       </w:r>
     </w:p>
@@ -6857,10 +6543,10 @@
           <w:rFonts w:ascii="Arial" w:eastAsia="Arial" w:hAnsi="Arial" w:cs="Arial"/>
         </w:rPr>
         <w:object w:dxaOrig="1520" w:dyaOrig="985" w14:anchorId="3F0164F1">
-          <v:shape id="_x0000_i1051" type="#_x0000_t75" style="width:76pt;height:49.2pt" o:ole="">
+          <v:shape id="_x0000_i1029" type="#_x0000_t75" style="width:75.75pt;height:49.5pt" o:ole="">
             <v:imagedata r:id="rId17" o:title=""/>
           </v:shape>
-          <o:OLEObject Type="Embed" ProgID="Package" ShapeID="_x0000_i1051" DrawAspect="Icon" ObjectID="_1811004105" r:id="rId18"/>
+          <o:OLEObject Type="Embed" ProgID="Package" ShapeID="_x0000_i1029" DrawAspect="Icon" ObjectID="_1811070008" r:id="rId18"/>
         </w:object>
       </w:r>
       <w:r>
@@ -6868,10 +6554,10 @@
           <w:rFonts w:ascii="Arial" w:eastAsia="Arial" w:hAnsi="Arial" w:cs="Arial"/>
         </w:rPr>
         <w:object w:dxaOrig="1520" w:dyaOrig="985" w14:anchorId="217D19D6">
-          <v:shape id="_x0000_i1052" type="#_x0000_t75" style="width:76pt;height:49.2pt" o:ole="">
+          <v:shape id="_x0000_i1030" type="#_x0000_t75" style="width:75.75pt;height:49.5pt" o:ole="">
             <v:imagedata r:id="rId19" o:title=""/>
           </v:shape>
-          <o:OLEObject Type="Embed" ProgID="Package" ShapeID="_x0000_i1052" DrawAspect="Icon" ObjectID="_1811004106" r:id="rId20"/>
+          <o:OLEObject Type="Embed" ProgID="Package" ShapeID="_x0000_i1030" DrawAspect="Icon" ObjectID="_1811070009" r:id="rId20"/>
         </w:object>
       </w:r>
       <w:r>
@@ -6879,10 +6565,10 @@
           <w:rFonts w:ascii="Arial" w:eastAsia="Arial" w:hAnsi="Arial" w:cs="Arial"/>
         </w:rPr>
         <w:object w:dxaOrig="1520" w:dyaOrig="985" w14:anchorId="17D11CAB">
-          <v:shape id="_x0000_i1053" type="#_x0000_t75" style="width:76pt;height:49.2pt" o:ole="">
+          <v:shape id="_x0000_i1031" type="#_x0000_t75" style="width:75.75pt;height:49.5pt" o:ole="">
             <v:imagedata r:id="rId21" o:title=""/>
           </v:shape>
-          <o:OLEObject Type="Embed" ProgID="Package" ShapeID="_x0000_i1053" DrawAspect="Icon" ObjectID="_1811004107" r:id="rId22"/>
+          <o:OLEObject Type="Embed" ProgID="Package" ShapeID="_x0000_i1031" DrawAspect="Icon" ObjectID="_1811070010" r:id="rId22"/>
         </w:object>
       </w:r>
       <w:r>
@@ -6890,10 +6576,10 @@
           <w:rFonts w:ascii="Arial" w:eastAsia="Arial" w:hAnsi="Arial" w:cs="Arial"/>
         </w:rPr>
         <w:object w:dxaOrig="1520" w:dyaOrig="985" w14:anchorId="0C3C0322">
-          <v:shape id="_x0000_i1054" type="#_x0000_t75" style="width:76pt;height:49.2pt" o:ole="">
+          <v:shape id="_x0000_i1032" type="#_x0000_t75" style="width:75.75pt;height:49.5pt" o:ole="">
             <v:imagedata r:id="rId23" o:title=""/>
           </v:shape>
-          <o:OLEObject Type="Embed" ProgID="Package" ShapeID="_x0000_i1054" DrawAspect="Icon" ObjectID="_1811004108" r:id="rId24"/>
+          <o:OLEObject Type="Embed" ProgID="Package" ShapeID="_x0000_i1032" DrawAspect="Icon" ObjectID="_1811070011" r:id="rId24"/>
         </w:object>
       </w:r>
     </w:p>
@@ -6915,7 +6601,6 @@
           <w:u w:val="single"/>
         </w:rPr>
       </w:pPr>
-      <w:proofErr w:type="spellStart"/>
       <w:r>
         <w:rPr>
           <w:rFonts w:ascii="Arial" w:eastAsia="Arial" w:hAnsi="Arial" w:cs="Arial"/>
@@ -6923,7 +6608,6 @@
         </w:rPr>
         <w:t>Ngrok</w:t>
       </w:r>
-      <w:proofErr w:type="spellEnd"/>
     </w:p>
     <w:p>
       <w:pPr>
@@ -6947,10 +6631,10 @@
           <w:rFonts w:ascii="Arial" w:eastAsia="Arial" w:hAnsi="Arial" w:cs="Arial"/>
         </w:rPr>
         <w:object w:dxaOrig="1520" w:dyaOrig="985" w14:anchorId="5534A402">
-          <v:shape id="_x0000_i1059" type="#_x0000_t75" style="width:76pt;height:49.2pt" o:ole="">
+          <v:shape id="_x0000_i1033" type="#_x0000_t75" style="width:75.75pt;height:49.5pt" o:ole="">
             <v:imagedata r:id="rId25" o:title=""/>
           </v:shape>
-          <o:OLEObject Type="Embed" ProgID="Package" ShapeID="_x0000_i1059" DrawAspect="Icon" ObjectID="_1811004109" r:id="rId26"/>
+          <o:OLEObject Type="Embed" ProgID="Package" ShapeID="_x0000_i1033" DrawAspect="Icon" ObjectID="_1811070012" r:id="rId26"/>
         </w:object>
       </w:r>
       <w:r>
@@ -6958,10 +6642,10 @@
           <w:rFonts w:ascii="Arial" w:eastAsia="Arial" w:hAnsi="Arial" w:cs="Arial"/>
         </w:rPr>
         <w:object w:dxaOrig="1520" w:dyaOrig="985" w14:anchorId="7AB295B6">
-          <v:shape id="_x0000_i1060" type="#_x0000_t75" style="width:76pt;height:49.2pt" o:ole="">
+          <v:shape id="_x0000_i1034" type="#_x0000_t75" style="width:75.75pt;height:49.5pt" o:ole="">
             <v:imagedata r:id="rId27" o:title=""/>
           </v:shape>
-          <o:OLEObject Type="Embed" ProgID="Package" ShapeID="_x0000_i1060" DrawAspect="Icon" ObjectID="_1811004110" r:id="rId28"/>
+          <o:OLEObject Type="Embed" ProgID="Package" ShapeID="_x0000_i1034" DrawAspect="Icon" ObjectID="_1811070013" r:id="rId28"/>
         </w:object>
       </w:r>
       <w:r>
@@ -6969,10 +6653,10 @@
           <w:rFonts w:ascii="Arial" w:eastAsia="Arial" w:hAnsi="Arial" w:cs="Arial"/>
         </w:rPr>
         <w:object w:dxaOrig="1520" w:dyaOrig="985" w14:anchorId="42D8CB4B">
-          <v:shape id="_x0000_i1061" type="#_x0000_t75" style="width:76pt;height:49.2pt" o:ole="">
+          <v:shape id="_x0000_i1035" type="#_x0000_t75" style="width:75.75pt;height:49.5pt" o:ole="">
             <v:imagedata r:id="rId29" o:title=""/>
           </v:shape>
-          <o:OLEObject Type="Embed" ProgID="Package" ShapeID="_x0000_i1061" DrawAspect="Icon" ObjectID="_1811004111" r:id="rId30"/>
+          <o:OLEObject Type="Embed" ProgID="Package" ShapeID="_x0000_i1035" DrawAspect="Icon" ObjectID="_1811070014" r:id="rId30"/>
         </w:object>
       </w:r>
     </w:p>
@@ -7078,10 +6762,10 @@
           <w:rFonts w:ascii="Arial" w:eastAsia="Arial" w:hAnsi="Arial" w:cs="Arial"/>
         </w:rPr>
         <w:object w:dxaOrig="1520" w:dyaOrig="985" w14:anchorId="18B5226B">
-          <v:shape id="_x0000_i1062" type="#_x0000_t75" style="width:76pt;height:49.2pt" o:ole="">
+          <v:shape id="_x0000_i1036" type="#_x0000_t75" style="width:75.75pt;height:49.5pt" o:ole="">
             <v:imagedata r:id="rId31" o:title=""/>
           </v:shape>
-          <o:OLEObject Type="Embed" ProgID="Package" ShapeID="_x0000_i1062" DrawAspect="Icon" ObjectID="_1811004112" r:id="rId32"/>
+          <o:OLEObject Type="Embed" ProgID="Package" ShapeID="_x0000_i1036" DrawAspect="Icon" ObjectID="_1811070015" r:id="rId32"/>
         </w:object>
       </w:r>
       <w:r>
@@ -7089,10 +6773,10 @@
           <w:rFonts w:ascii="Arial" w:eastAsia="Arial" w:hAnsi="Arial" w:cs="Arial"/>
         </w:rPr>
         <w:object w:dxaOrig="1520" w:dyaOrig="985" w14:anchorId="31799F27">
-          <v:shape id="_x0000_i1063" type="#_x0000_t75" style="width:76pt;height:49.2pt" o:ole="">
+          <v:shape id="_x0000_i1037" type="#_x0000_t75" style="width:75.75pt;height:49.5pt" o:ole="">
             <v:imagedata r:id="rId33" o:title=""/>
           </v:shape>
-          <o:OLEObject Type="Embed" ProgID="Package" ShapeID="_x0000_i1063" DrawAspect="Icon" ObjectID="_1811004113" r:id="rId34"/>
+          <o:OLEObject Type="Embed" ProgID="Package" ShapeID="_x0000_i1037" DrawAspect="Icon" ObjectID="_1811070016" r:id="rId34"/>
         </w:object>
       </w:r>
     </w:p>
@@ -7163,23 +6847,7 @@
         <w:rPr>
           <w:rFonts w:ascii="Arial" w:eastAsia="Arial" w:hAnsi="Arial" w:cs="Arial"/>
         </w:rPr>
-        <w:t xml:space="preserve"> (paquete </w:t>
-      </w:r>
-      <w:proofErr w:type="spellStart"/>
-      <w:proofErr w:type="gramStart"/>
-      <w:r>
-        <w:rPr>
-          <w:rFonts w:ascii="Arial" w:eastAsia="Arial" w:hAnsi="Arial" w:cs="Arial"/>
-        </w:rPr>
-        <w:t>com.DRCars.config</w:t>
-      </w:r>
-      <w:proofErr w:type="spellEnd"/>
-      <w:proofErr w:type="gramEnd"/>
-      <w:r>
-        <w:rPr>
-          <w:rFonts w:ascii="Arial" w:eastAsia="Arial" w:hAnsi="Arial" w:cs="Arial"/>
-        </w:rPr>
-        <w:t>)</w:t>
+        <w:t xml:space="preserve"> (paquete com.DRCars.config)</w:t>
       </w:r>
       <w:r>
         <w:rPr>
@@ -7246,14 +6914,54 @@
         <w:ind w:hanging="360"/>
         <w:rPr>
           <w:rFonts w:ascii="Arial" w:eastAsia="Arial" w:hAnsi="Arial" w:cs="Arial"/>
+        </w:rPr>
+      </w:pPr>
+      <w:r>
+        <w:rPr>
+          <w:rFonts w:ascii="Arial" w:eastAsia="Arial" w:hAnsi="Arial" w:cs="Arial"/>
           <w:color w:val="800080"/>
         </w:rPr>
-      </w:pPr>
+        <w:tab/>
+      </w:r>
+      <w:r>
+        <w:rPr>
+          <w:rFonts w:ascii="Arial" w:eastAsia="Arial" w:hAnsi="Arial" w:cs="Arial"/>
+        </w:rPr>
+        <w:t xml:space="preserve">Enlace al repositorio GitHub: </w:t>
+      </w:r>
+      <w:hyperlink r:id="rId35" w:history="1">
+        <w:r>
+          <w:rPr>
+            <w:rStyle w:val="Hipervnculo"/>
+            <w:rFonts w:ascii="Arial" w:eastAsia="Arial" w:hAnsi="Arial" w:cs="Arial"/>
+            <w:color w:val="auto"/>
+          </w:rPr>
+          <w:t>DRCa</w:t>
+        </w:r>
+        <w:r>
+          <w:rPr>
+            <w:rStyle w:val="Hipervnculo"/>
+            <w:rFonts w:ascii="Arial" w:eastAsia="Arial" w:hAnsi="Arial" w:cs="Arial"/>
+            <w:color w:val="auto"/>
+          </w:rPr>
+          <w:t>r</w:t>
+        </w:r>
+        <w:r>
+          <w:rPr>
+            <w:rStyle w:val="Hipervnculo"/>
+            <w:rFonts w:ascii="Arial" w:eastAsia="Arial" w:hAnsi="Arial" w:cs="Arial"/>
+            <w:color w:val="auto"/>
+          </w:rPr>
+          <w:t>s_Code</w:t>
+        </w:r>
+      </w:hyperlink>
     </w:p>
     <w:p>
       <w:pPr>
         <w:pStyle w:val="Ttulo1"/>
       </w:pPr>
+      <w:bookmarkStart w:id="23" w:name="_GoBack"/>
+      <w:bookmarkEnd w:id="23"/>
     </w:p>
     <w:p>
       <w:pPr>
@@ -7263,8 +6971,8 @@
           <w:numId w:val="1"/>
         </w:numPr>
       </w:pPr>
-      <w:bookmarkStart w:id="23" w:name="_xpgbil1pl1c" w:colFirst="0" w:colLast="0"/>
-      <w:bookmarkEnd w:id="23"/>
+      <w:bookmarkStart w:id="24" w:name="_xpgbil1pl1c" w:colFirst="0" w:colLast="0"/>
+      <w:bookmarkEnd w:id="24"/>
       <w:r>
         <w:t xml:space="preserve">PRUEBAS   </w:t>
       </w:r>
@@ -7330,8 +7038,8 @@
           <w:numId w:val="1"/>
         </w:numPr>
       </w:pPr>
-      <w:bookmarkStart w:id="24" w:name="_gltuzj3nlass" w:colFirst="0" w:colLast="0"/>
-      <w:bookmarkEnd w:id="24"/>
+      <w:bookmarkStart w:id="25" w:name="_gltuzj3nlass" w:colFirst="0" w:colLast="0"/>
+      <w:bookmarkEnd w:id="25"/>
       <w:r>
         <w:t>Casos de pruebas</w:t>
       </w:r>
@@ -7561,23 +7269,7 @@
           <w:rFonts w:ascii="Arial" w:eastAsia="Arial" w:hAnsi="Arial" w:cs="Arial"/>
           <w:color w:val="FF0000"/>
         </w:rPr>
-        <w:t xml:space="preserve">Descripción de las condiciones de ejecución que se deben cumplir antes de iniciar el caso de prueba, por ejemplo, que se haya realizado correctamente el </w:t>
-      </w:r>
-      <w:proofErr w:type="spellStart"/>
-      <w:r>
-        <w:rPr>
-          <w:rFonts w:ascii="Arial" w:eastAsia="Arial" w:hAnsi="Arial" w:cs="Arial"/>
-          <w:color w:val="FF0000"/>
-        </w:rPr>
-        <w:t>login</w:t>
-      </w:r>
-      <w:proofErr w:type="spellEnd"/>
-      <w:r>
-        <w:rPr>
-          <w:rFonts w:ascii="Arial" w:eastAsia="Arial" w:hAnsi="Arial" w:cs="Arial"/>
-          <w:color w:val="FF0000"/>
-        </w:rPr>
-        <w:t xml:space="preserve"> en el sistema...</w:t>
+        <w:t>Descripción de las condiciones de ejecución que se deben cumplir antes de iniciar el caso de prueba, por ejemplo, que se haya realizado correctamente el login en el sistema...</w:t>
       </w:r>
     </w:p>
     <w:p>
@@ -8138,8 +7830,8 @@
           <w:numId w:val="1"/>
         </w:numPr>
       </w:pPr>
-      <w:bookmarkStart w:id="25" w:name="_lgghjcpzlly9" w:colFirst="0" w:colLast="0"/>
-      <w:bookmarkEnd w:id="25"/>
+      <w:bookmarkStart w:id="26" w:name="_lgghjcpzlly9" w:colFirst="0" w:colLast="0"/>
+      <w:bookmarkEnd w:id="26"/>
       <w:r>
         <w:t>EXPLOTACIÓN</w:t>
       </w:r>
@@ -8183,8 +7875,8 @@
           <w:numId w:val="1"/>
         </w:numPr>
       </w:pPr>
-      <w:bookmarkStart w:id="26" w:name="_a3l9g8sk0z8y" w:colFirst="0" w:colLast="0"/>
-      <w:bookmarkEnd w:id="26"/>
+      <w:bookmarkStart w:id="27" w:name="_a3l9g8sk0z8y" w:colFirst="0" w:colLast="0"/>
+      <w:bookmarkEnd w:id="27"/>
       <w:r>
         <w:t>Planificación</w:t>
       </w:r>
@@ -8272,8 +7964,8 @@
           <w:numId w:val="1"/>
         </w:numPr>
       </w:pPr>
-      <w:bookmarkStart w:id="27" w:name="_lrtt2l7zdflm" w:colFirst="0" w:colLast="0"/>
-      <w:bookmarkEnd w:id="27"/>
+      <w:bookmarkStart w:id="28" w:name="_lrtt2l7zdflm" w:colFirst="0" w:colLast="0"/>
+      <w:bookmarkEnd w:id="28"/>
       <w:r>
         <w:t>Preparación para el cambio</w:t>
       </w:r>
@@ -8336,8 +8028,8 @@
           <w:numId w:val="1"/>
         </w:numPr>
       </w:pPr>
-      <w:bookmarkStart w:id="28" w:name="_7swh36jw44ap" w:colFirst="0" w:colLast="0"/>
-      <w:bookmarkEnd w:id="28"/>
+      <w:bookmarkStart w:id="29" w:name="_7swh36jw44ap" w:colFirst="0" w:colLast="0"/>
+      <w:bookmarkEnd w:id="29"/>
       <w:r>
         <w:t>Plan de formación</w:t>
       </w:r>
@@ -8375,8 +8067,8 @@
           <w:numId w:val="1"/>
         </w:numPr>
       </w:pPr>
-      <w:bookmarkStart w:id="29" w:name="_4qooylceqhij" w:colFirst="0" w:colLast="0"/>
-      <w:bookmarkEnd w:id="29"/>
+      <w:bookmarkStart w:id="30" w:name="_4qooylceqhij" w:colFirst="0" w:colLast="0"/>
+      <w:bookmarkEnd w:id="30"/>
       <w:r>
         <w:t>Implantación propiamente dicha</w:t>
       </w:r>
@@ -8414,8 +8106,8 @@
           <w:numId w:val="1"/>
         </w:numPr>
       </w:pPr>
-      <w:bookmarkStart w:id="30" w:name="_fesc2edaaykv" w:colFirst="0" w:colLast="0"/>
-      <w:bookmarkEnd w:id="30"/>
+      <w:bookmarkStart w:id="31" w:name="_fesc2edaaykv" w:colFirst="0" w:colLast="0"/>
+      <w:bookmarkEnd w:id="31"/>
       <w:r>
         <w:t>Pruebas de implantación</w:t>
       </w:r>
@@ -8507,8 +8199,8 @@
           <w:numId w:val="1"/>
         </w:numPr>
       </w:pPr>
-      <w:bookmarkStart w:id="31" w:name="_knlxa3v8bez1" w:colFirst="0" w:colLast="0"/>
-      <w:bookmarkEnd w:id="31"/>
+      <w:bookmarkStart w:id="32" w:name="_knlxa3v8bez1" w:colFirst="0" w:colLast="0"/>
+      <w:bookmarkEnd w:id="32"/>
       <w:r>
         <w:t>DEFINICIÓN DE PROCEDIMIENTOS DE CONTROL Y EVALUACIÓN</w:t>
       </w:r>
@@ -8972,8 +8664,8 @@
           <w:numId w:val="1"/>
         </w:numPr>
       </w:pPr>
-      <w:bookmarkStart w:id="32" w:name="_30e0uuamj0oj" w:colFirst="0" w:colLast="0"/>
-      <w:bookmarkEnd w:id="32"/>
+      <w:bookmarkStart w:id="33" w:name="_30e0uuamj0oj" w:colFirst="0" w:colLast="0"/>
+      <w:bookmarkEnd w:id="33"/>
       <w:r>
         <w:t>CONCLUSIONES</w:t>
       </w:r>
@@ -9090,8 +8782,8 @@
           <w:numId w:val="1"/>
         </w:numPr>
       </w:pPr>
-      <w:bookmarkStart w:id="33" w:name="_i5kcj11h5w20" w:colFirst="0" w:colLast="0"/>
-      <w:bookmarkEnd w:id="33"/>
+      <w:bookmarkStart w:id="34" w:name="_i5kcj11h5w20" w:colFirst="0" w:colLast="0"/>
+      <w:bookmarkEnd w:id="34"/>
       <w:r>
         <w:t>FUENTES</w:t>
       </w:r>
@@ -9152,8 +8844,8 @@
           <w:numId w:val="1"/>
         </w:numPr>
       </w:pPr>
-      <w:bookmarkStart w:id="34" w:name="_9yiwdzusfhux" w:colFirst="0" w:colLast="0"/>
-      <w:bookmarkEnd w:id="34"/>
+      <w:bookmarkStart w:id="35" w:name="_9yiwdzusfhux" w:colFirst="0" w:colLast="0"/>
+      <w:bookmarkEnd w:id="35"/>
       <w:r>
         <w:t>ANEXOS</w:t>
       </w:r>
@@ -9242,8 +8934,8 @@
           <w:numId w:val="1"/>
         </w:numPr>
       </w:pPr>
-      <w:bookmarkStart w:id="35" w:name="_toia59thdb9m" w:colFirst="0" w:colLast="0"/>
-      <w:bookmarkEnd w:id="35"/>
+      <w:bookmarkStart w:id="36" w:name="_toia59thdb9m" w:colFirst="0" w:colLast="0"/>
+      <w:bookmarkEnd w:id="36"/>
       <w:r>
         <w:t>Guía de estilo</w:t>
       </w:r>
@@ -9667,23 +9359,7 @@
           <w:rFonts w:ascii="Arial" w:eastAsia="Arial" w:hAnsi="Arial" w:cs="Arial"/>
           <w:color w:val="000000"/>
         </w:rPr>
-        <w:t xml:space="preserve">El documento se generará en formato </w:t>
-      </w:r>
-      <w:proofErr w:type="spellStart"/>
-      <w:r>
-        <w:rPr>
-          <w:rFonts w:ascii="Arial" w:eastAsia="Arial" w:hAnsi="Arial" w:cs="Arial"/>
-          <w:color w:val="000000"/>
-        </w:rPr>
-        <w:t>pdf</w:t>
-      </w:r>
-      <w:proofErr w:type="spellEnd"/>
-      <w:r>
-        <w:rPr>
-          <w:rFonts w:ascii="Arial" w:eastAsia="Arial" w:hAnsi="Arial" w:cs="Arial"/>
-          <w:color w:val="000000"/>
-        </w:rPr>
-        <w:t>.</w:t>
+        <w:t>El documento se generará en formato pdf.</w:t>
       </w:r>
     </w:p>
     <w:p>
@@ -9860,21 +9536,12 @@
           <w:rFonts w:ascii="Arial" w:eastAsia="Arial" w:hAnsi="Arial" w:cs="Arial"/>
         </w:rPr>
       </w:pPr>
-      <w:proofErr w:type="spellStart"/>
       <w:r>
         <w:rPr>
           <w:rFonts w:ascii="Arial" w:eastAsia="Arial" w:hAnsi="Arial" w:cs="Arial"/>
           <w:b/>
         </w:rPr>
-        <w:t>Backend</w:t>
-      </w:r>
-      <w:proofErr w:type="spellEnd"/>
-      <w:r>
-        <w:rPr>
-          <w:rFonts w:ascii="Arial" w:eastAsia="Arial" w:hAnsi="Arial" w:cs="Arial"/>
-          <w:b/>
-        </w:rPr>
-        <w:t xml:space="preserve"> (API):</w:t>
+        <w:t>Backend (API):</w:t>
       </w:r>
       <w:r>
         <w:rPr>
@@ -9893,37 +9560,12 @@
           <w:rFonts w:ascii="Arial" w:eastAsia="Arial" w:hAnsi="Arial" w:cs="Arial"/>
         </w:rPr>
       </w:pPr>
-      <w:proofErr w:type="spellStart"/>
       <w:r>
         <w:rPr>
           <w:rFonts w:ascii="Arial" w:eastAsia="Arial" w:hAnsi="Arial" w:cs="Arial"/>
           <w:b/>
         </w:rPr>
-        <w:t>Backend</w:t>
-      </w:r>
-      <w:proofErr w:type="spellEnd"/>
-      <w:r>
-        <w:rPr>
-          <w:rFonts w:ascii="Arial" w:eastAsia="Arial" w:hAnsi="Arial" w:cs="Arial"/>
-          <w:b/>
-        </w:rPr>
-        <w:t xml:space="preserve"> y </w:t>
-      </w:r>
-      <w:proofErr w:type="spellStart"/>
-      <w:r>
-        <w:rPr>
-          <w:rFonts w:ascii="Arial" w:eastAsia="Arial" w:hAnsi="Arial" w:cs="Arial"/>
-          <w:b/>
-        </w:rPr>
-        <w:t>Frontend</w:t>
-      </w:r>
-      <w:proofErr w:type="spellEnd"/>
-      <w:r>
-        <w:rPr>
-          <w:rFonts w:ascii="Arial" w:eastAsia="Arial" w:hAnsi="Arial" w:cs="Arial"/>
-          <w:b/>
-        </w:rPr>
-        <w:t xml:space="preserve"> (Aplicación de Escritorio):</w:t>
+        <w:t>Backend y Frontend (Aplicación de Escritorio):</w:t>
       </w:r>
       <w:r>
         <w:rPr>
@@ -9942,44 +9584,19 @@
           <w:rFonts w:ascii="Arial" w:eastAsia="Arial" w:hAnsi="Arial" w:cs="Arial"/>
         </w:rPr>
       </w:pPr>
-      <w:proofErr w:type="spellStart"/>
       <w:r>
         <w:rPr>
           <w:rFonts w:ascii="Arial" w:eastAsia="Arial" w:hAnsi="Arial" w:cs="Arial"/>
           <w:b/>
         </w:rPr>
-        <w:t>Frontend</w:t>
-      </w:r>
-      <w:proofErr w:type="spellEnd"/>
-      <w:r>
-        <w:rPr>
-          <w:rFonts w:ascii="Arial" w:eastAsia="Arial" w:hAnsi="Arial" w:cs="Arial"/>
-          <w:b/>
-        </w:rPr>
-        <w:t xml:space="preserve"> (Aplicación Web): </w:t>
-      </w:r>
-      <w:proofErr w:type="spellStart"/>
-      <w:r>
-        <w:rPr>
-          <w:rFonts w:ascii="Arial" w:eastAsia="Arial" w:hAnsi="Arial" w:cs="Arial"/>
-        </w:rPr>
-        <w:t>TypeScript</w:t>
-      </w:r>
-      <w:proofErr w:type="spellEnd"/>
-      <w:r>
-        <w:rPr>
-          <w:rFonts w:ascii="Arial" w:eastAsia="Arial" w:hAnsi="Arial" w:cs="Arial"/>
-        </w:rPr>
-        <w:t xml:space="preserve"> y </w:t>
-      </w:r>
-      <w:proofErr w:type="spellStart"/>
-      <w:r>
-        <w:rPr>
-          <w:rFonts w:ascii="Arial" w:eastAsia="Arial" w:hAnsi="Arial" w:cs="Arial"/>
-        </w:rPr>
-        <w:t>React</w:t>
-      </w:r>
-      <w:proofErr w:type="spellEnd"/>
+        <w:t xml:space="preserve">Frontend (Aplicación Web): </w:t>
+      </w:r>
+      <w:r>
+        <w:rPr>
+          <w:rFonts w:ascii="Arial" w:eastAsia="Arial" w:hAnsi="Arial" w:cs="Arial"/>
+        </w:rPr>
+        <w:t>TypeScript y React</w:t>
+      </w:r>
     </w:p>
     <w:p>
       <w:pPr>
@@ -10003,30 +9620,328 @@
           <w:b/>
         </w:rPr>
       </w:pPr>
-      <w:proofErr w:type="spellStart"/>
       <w:r>
         <w:rPr>
           <w:rFonts w:ascii="Arial" w:eastAsia="Arial" w:hAnsi="Arial" w:cs="Arial"/>
           <w:b/>
           <w:u w:val="single"/>
         </w:rPr>
-        <w:t>Frameworks</w:t>
-      </w:r>
-      <w:proofErr w:type="spellEnd"/>
-      <w:r>
+        <w:t>Frameworks/Librerías</w:t>
+      </w:r>
+      <w:r>
+        <w:rPr>
+          <w:rFonts w:ascii="Arial" w:eastAsia="Arial" w:hAnsi="Arial" w:cs="Arial"/>
+          <w:b/>
+        </w:rPr>
+        <w:t>:</w:t>
+      </w:r>
+    </w:p>
+    <w:p>
+      <w:pPr>
+        <w:keepLines/>
+        <w:widowControl w:val="0"/>
+        <w:spacing w:before="240" w:after="240" w:line="360" w:lineRule="auto"/>
+        <w:ind w:firstLine="720"/>
+        <w:rPr>
+          <w:rFonts w:ascii="Arial" w:eastAsia="Arial" w:hAnsi="Arial" w:cs="Arial"/>
+        </w:rPr>
+      </w:pPr>
+      <w:r>
+        <w:rPr>
+          <w:rFonts w:ascii="Arial" w:eastAsia="Arial" w:hAnsi="Arial" w:cs="Arial"/>
+          <w:b/>
+        </w:rPr>
+        <w:t>API (Backend):</w:t>
+      </w:r>
+      <w:r>
+        <w:rPr>
+          <w:rFonts w:ascii="Arial" w:eastAsia="Arial" w:hAnsi="Arial" w:cs="Arial"/>
+        </w:rPr>
+        <w:t xml:space="preserve"> Spring Boot y Maven (Desarrollo de la API RESTful).</w:t>
+      </w:r>
+    </w:p>
+    <w:p>
+      <w:pPr>
+        <w:keepLines/>
+        <w:widowControl w:val="0"/>
+        <w:spacing w:before="240" w:after="240" w:line="360" w:lineRule="auto"/>
+        <w:ind w:left="720"/>
+        <w:rPr>
+          <w:rFonts w:ascii="Arial" w:eastAsia="Arial" w:hAnsi="Arial" w:cs="Arial"/>
+        </w:rPr>
+      </w:pPr>
+      <w:r>
+        <w:rPr>
+          <w:rFonts w:ascii="Arial" w:eastAsia="Arial" w:hAnsi="Arial" w:cs="Arial"/>
+          <w:b/>
+        </w:rPr>
+        <w:t>Escritorio (Frontend):</w:t>
+      </w:r>
+      <w:r>
+        <w:rPr>
+          <w:rFonts w:ascii="Arial" w:eastAsia="Arial" w:hAnsi="Arial" w:cs="Arial"/>
+        </w:rPr>
+        <w:t xml:space="preserve"> .NET Core con WPF/Windows Forms</w:t>
+      </w:r>
+    </w:p>
+    <w:p>
+      <w:pPr>
+        <w:keepLines/>
+        <w:widowControl w:val="0"/>
+        <w:spacing w:before="240" w:after="240" w:line="360" w:lineRule="auto"/>
+        <w:ind w:left="720"/>
+        <w:rPr>
+          <w:rFonts w:ascii="Arial" w:eastAsia="Arial" w:hAnsi="Arial" w:cs="Arial"/>
+          <w:lang w:val="en-GB"/>
+        </w:rPr>
+      </w:pPr>
+      <w:r>
+        <w:rPr>
+          <w:rFonts w:ascii="Arial" w:eastAsia="Arial" w:hAnsi="Arial" w:cs="Arial"/>
+          <w:b/>
+          <w:lang w:val="en-GB"/>
+        </w:rPr>
+        <w:t>Web (Frontend):</w:t>
+      </w:r>
+      <w:r>
+        <w:rPr>
+          <w:rFonts w:ascii="Arial" w:eastAsia="Arial" w:hAnsi="Arial" w:cs="Arial"/>
+          <w:lang w:val="en-GB"/>
+        </w:rPr>
+        <w:t xml:space="preserve"> React.js, CSS.</w:t>
+      </w:r>
+    </w:p>
+    <w:p>
+      <w:pPr>
+        <w:keepLines/>
+        <w:widowControl w:val="0"/>
+        <w:spacing w:before="240" w:after="240" w:line="360" w:lineRule="auto"/>
+        <w:ind w:firstLine="720"/>
+        <w:rPr>
+          <w:rFonts w:ascii="Arial" w:eastAsia="Arial" w:hAnsi="Arial" w:cs="Arial"/>
+        </w:rPr>
+      </w:pPr>
+      <w:r>
+        <w:rPr>
+          <w:rFonts w:ascii="Arial" w:eastAsia="Arial" w:hAnsi="Arial" w:cs="Arial"/>
+          <w:b/>
+        </w:rPr>
+        <w:t>Base de Datos:</w:t>
+      </w:r>
+      <w:r>
+        <w:rPr>
+          <w:rFonts w:ascii="Arial" w:eastAsia="Arial" w:hAnsi="Arial" w:cs="Arial"/>
+        </w:rPr>
+        <w:t xml:space="preserve"> MySQL (Gestión y almacenamiento de datos relacionales).</w:t>
+      </w:r>
+    </w:p>
+    <w:p>
+      <w:pPr>
+        <w:keepLines/>
+        <w:widowControl w:val="0"/>
+        <w:spacing w:before="240" w:after="240" w:line="360" w:lineRule="auto"/>
+        <w:ind w:left="720"/>
+        <w:rPr>
+          <w:rFonts w:ascii="Arial" w:eastAsia="Arial" w:hAnsi="Arial" w:cs="Arial"/>
+        </w:rPr>
+      </w:pPr>
+      <w:r>
+        <w:rPr>
+          <w:rFonts w:ascii="Arial" w:eastAsia="Arial" w:hAnsi="Arial" w:cs="Arial"/>
+          <w:b/>
+        </w:rPr>
+        <w:t>Contenerización:</w:t>
+      </w:r>
+      <w:r>
+        <w:rPr>
+          <w:rFonts w:ascii="Arial" w:eastAsia="Arial" w:hAnsi="Arial" w:cs="Arial"/>
+        </w:rPr>
+        <w:t xml:space="preserve"> Docker (Creación y gestión de contenedores de la API y la base de datos MySQL), y Docker Compose (Orquestación y despliegue de los servicios contenerizados).</w:t>
+      </w:r>
+    </w:p>
+    <w:p>
+      <w:pPr>
+        <w:keepLines/>
+        <w:widowControl w:val="0"/>
+        <w:spacing w:before="240" w:after="240" w:line="360" w:lineRule="auto"/>
+        <w:ind w:left="720"/>
+        <w:rPr>
+          <w:rFonts w:ascii="Arial" w:eastAsia="Arial" w:hAnsi="Arial" w:cs="Arial"/>
+        </w:rPr>
+      </w:pPr>
+      <w:r>
+        <w:rPr>
+          <w:rFonts w:ascii="Arial" w:eastAsia="Arial" w:hAnsi="Arial" w:cs="Arial"/>
+          <w:b/>
+        </w:rPr>
+        <w:t>Exposición de API Externa:</w:t>
+      </w:r>
+      <w:r>
+        <w:rPr>
+          <w:rFonts w:ascii="Arial" w:eastAsia="Arial" w:hAnsi="Arial" w:cs="Arial"/>
+        </w:rPr>
+        <w:t xml:space="preserve"> Ngrok (Establecer un túnel seguro que permita el acceso remoto a la API desde entornos con IP dinámica).</w:t>
+      </w:r>
+    </w:p>
+    <w:p>
+      <w:pPr>
+        <w:keepLines/>
+        <w:widowControl w:val="0"/>
+        <w:spacing w:before="240" w:after="240" w:line="360" w:lineRule="auto"/>
+        <w:ind w:left="720"/>
+        <w:rPr>
+          <w:rFonts w:ascii="Arial" w:eastAsia="Arial" w:hAnsi="Arial" w:cs="Arial"/>
+        </w:rPr>
+      </w:pPr>
+      <w:r>
+        <w:rPr>
+          <w:rFonts w:ascii="Arial" w:eastAsia="Arial" w:hAnsi="Arial" w:cs="Arial"/>
+          <w:b/>
+        </w:rPr>
+        <w:t>Plataforma de Despliegue Web:</w:t>
+      </w:r>
+      <w:r>
+        <w:rPr>
+          <w:rFonts w:ascii="Arial" w:eastAsia="Arial" w:hAnsi="Arial" w:cs="Arial"/>
+        </w:rPr>
+        <w:t xml:space="preserve"> Vercel (Despliegue y hosting de la aplicación web).</w:t>
+      </w:r>
+    </w:p>
+    <w:p>
+      <w:pPr>
+        <w:keepLines/>
+        <w:widowControl w:val="0"/>
+        <w:spacing w:before="240" w:after="240" w:line="360" w:lineRule="auto"/>
+        <w:ind w:firstLine="720"/>
+        <w:rPr>
+          <w:rFonts w:ascii="Arial" w:eastAsia="Arial" w:hAnsi="Arial" w:cs="Arial"/>
+          <w:b/>
+        </w:rPr>
+      </w:pPr>
+      <w:r>
+        <w:rPr>
+          <w:rFonts w:ascii="Arial" w:eastAsia="Arial" w:hAnsi="Arial" w:cs="Arial"/>
+          <w:b/>
+        </w:rPr>
+        <w:t>Entornos de Desarrollo Integrado (IDE):</w:t>
+      </w:r>
+    </w:p>
+    <w:p>
+      <w:pPr>
+        <w:keepLines/>
+        <w:widowControl w:val="0"/>
+        <w:spacing w:before="240" w:after="240" w:line="360" w:lineRule="auto"/>
+        <w:ind w:firstLine="720"/>
+        <w:rPr>
+          <w:rFonts w:ascii="Arial" w:eastAsia="Arial" w:hAnsi="Arial" w:cs="Arial"/>
+        </w:rPr>
+      </w:pPr>
+      <w:r>
+        <w:rPr>
+          <w:rFonts w:ascii="Arial" w:eastAsia="Arial" w:hAnsi="Arial" w:cs="Arial"/>
+          <w:b/>
+        </w:rPr>
+        <w:t>Aplicación de escritorio:</w:t>
+      </w:r>
+      <w:r>
+        <w:rPr>
+          <w:rFonts w:ascii="Arial" w:eastAsia="Arial" w:hAnsi="Arial" w:cs="Arial"/>
+        </w:rPr>
+        <w:t xml:space="preserve"> Visual Studio.</w:t>
+      </w:r>
+    </w:p>
+    <w:p>
+      <w:pPr>
+        <w:keepLines/>
+        <w:widowControl w:val="0"/>
+        <w:spacing w:before="240" w:after="240" w:line="360" w:lineRule="auto"/>
+        <w:ind w:left="720"/>
+        <w:rPr>
+          <w:rFonts w:ascii="Arial" w:eastAsia="Arial" w:hAnsi="Arial" w:cs="Arial"/>
+        </w:rPr>
+      </w:pPr>
+      <w:r>
+        <w:rPr>
+          <w:rFonts w:ascii="Arial" w:eastAsia="Arial" w:hAnsi="Arial" w:cs="Arial"/>
+          <w:b/>
+        </w:rPr>
+        <w:t>API:</w:t>
+      </w:r>
+      <w:r>
+        <w:rPr>
+          <w:rFonts w:ascii="Arial" w:eastAsia="Arial" w:hAnsi="Arial" w:cs="Arial"/>
+        </w:rPr>
+        <w:t xml:space="preserve"> Eclipse.</w:t>
+      </w:r>
+    </w:p>
+    <w:p>
+      <w:pPr>
+        <w:keepLines/>
+        <w:widowControl w:val="0"/>
+        <w:spacing w:before="240" w:after="240" w:line="360" w:lineRule="auto"/>
+        <w:ind w:firstLine="720"/>
+        <w:rPr>
+          <w:rFonts w:ascii="Arial" w:eastAsia="Arial" w:hAnsi="Arial" w:cs="Arial"/>
+        </w:rPr>
+      </w:pPr>
+      <w:r>
+        <w:rPr>
+          <w:rFonts w:ascii="Arial" w:eastAsia="Arial" w:hAnsi="Arial" w:cs="Arial"/>
+          <w:b/>
+        </w:rPr>
+        <w:t>Aplicación web:</w:t>
+      </w:r>
+      <w:r>
+        <w:rPr>
+          <w:rFonts w:ascii="Arial" w:eastAsia="Arial" w:hAnsi="Arial" w:cs="Arial"/>
+        </w:rPr>
+        <w:t xml:space="preserve"> Vercel y Visual Studio Code</w:t>
+      </w:r>
+    </w:p>
+    <w:p>
+      <w:pPr>
+        <w:keepLines/>
+        <w:widowControl w:val="0"/>
+        <w:spacing w:before="240" w:after="240" w:line="360" w:lineRule="auto"/>
+        <w:ind w:left="720"/>
+        <w:rPr>
+          <w:rFonts w:ascii="Arial" w:eastAsia="Arial" w:hAnsi="Arial" w:cs="Arial"/>
+        </w:rPr>
+      </w:pPr>
+      <w:r>
+        <w:rPr>
+          <w:rFonts w:ascii="Arial" w:eastAsia="Arial" w:hAnsi="Arial" w:cs="Arial"/>
+          <w:b/>
+        </w:rPr>
+        <w:t>Control de Versiones:</w:t>
+      </w:r>
+      <w:r>
+        <w:rPr>
+          <w:rFonts w:ascii="Arial" w:eastAsia="Arial" w:hAnsi="Arial" w:cs="Arial"/>
+        </w:rPr>
+        <w:t xml:space="preserve"> Git (Gestión de cambios en el código fuente) y GitHub (Plataforma de alojamiento de repositorios).</w:t>
+      </w:r>
+    </w:p>
+    <w:p>
+      <w:pPr>
+        <w:keepLines/>
+        <w:widowControl w:val="0"/>
+        <w:spacing w:before="240" w:after="240" w:line="360" w:lineRule="auto"/>
+        <w:ind w:firstLine="720"/>
         <w:rPr>
           <w:rFonts w:ascii="Arial" w:eastAsia="Arial" w:hAnsi="Arial" w:cs="Arial"/>
           <w:b/>
           <w:u w:val="single"/>
         </w:rPr>
-        <w:t>/Librerías</w:t>
-      </w:r>
+      </w:pPr>
       <w:r>
         <w:rPr>
           <w:rFonts w:ascii="Arial" w:eastAsia="Arial" w:hAnsi="Arial" w:cs="Arial"/>
           <w:b/>
-        </w:rPr>
-        <w:t>:</w:t>
+          <w:u w:val="single"/>
+        </w:rPr>
+        <w:lastRenderedPageBreak/>
+        <w:t>Otras Herramientas:</w:t>
       </w:r>
     </w:p>
     <w:p>
@@ -10042,59 +9957,8 @@
       <w:r>
         <w:rPr>
           <w:rFonts w:ascii="Arial" w:eastAsia="Arial" w:hAnsi="Arial" w:cs="Arial"/>
-          <w:b/>
-        </w:rPr>
-        <w:t>API (</w:t>
-      </w:r>
-      <w:proofErr w:type="spellStart"/>
-      <w:r>
-        <w:rPr>
-          <w:rFonts w:ascii="Arial" w:eastAsia="Arial" w:hAnsi="Arial" w:cs="Arial"/>
-          <w:b/>
-        </w:rPr>
-        <w:t>Backend</w:t>
-      </w:r>
-      <w:proofErr w:type="spellEnd"/>
-      <w:r>
-        <w:rPr>
-          <w:rFonts w:ascii="Arial" w:eastAsia="Arial" w:hAnsi="Arial" w:cs="Arial"/>
-          <w:b/>
-        </w:rPr>
-        <w:t>):</w:t>
-      </w:r>
-      <w:r>
-        <w:rPr>
-          <w:rFonts w:ascii="Arial" w:eastAsia="Arial" w:hAnsi="Arial" w:cs="Arial"/>
-        </w:rPr>
-        <w:t xml:space="preserve"> Spring </w:t>
-      </w:r>
-      <w:proofErr w:type="spellStart"/>
-      <w:r>
-        <w:rPr>
-          <w:rFonts w:ascii="Arial" w:eastAsia="Arial" w:hAnsi="Arial" w:cs="Arial"/>
-        </w:rPr>
-        <w:t>Boot</w:t>
-      </w:r>
-      <w:proofErr w:type="spellEnd"/>
-      <w:r>
-        <w:rPr>
-          <w:rFonts w:ascii="Arial" w:eastAsia="Arial" w:hAnsi="Arial" w:cs="Arial"/>
-        </w:rPr>
-        <w:t xml:space="preserve"> y Maven (Desarrollo de la API </w:t>
-      </w:r>
-      <w:proofErr w:type="spellStart"/>
-      <w:r>
-        <w:rPr>
-          <w:rFonts w:ascii="Arial" w:eastAsia="Arial" w:hAnsi="Arial" w:cs="Arial"/>
-        </w:rPr>
-        <w:t>RESTful</w:t>
-      </w:r>
-      <w:proofErr w:type="spellEnd"/>
-      <w:r>
-        <w:rPr>
-          <w:rFonts w:ascii="Arial" w:eastAsia="Arial" w:hAnsi="Arial" w:cs="Arial"/>
-        </w:rPr>
-        <w:t>).</w:t>
+        </w:rPr>
+        <w:t>Postman (Pruebas y depuración de la API).</w:t>
       </w:r>
     </w:p>
     <w:p>
@@ -10110,40 +9974,9 @@
       <w:r>
         <w:rPr>
           <w:rFonts w:ascii="Arial" w:eastAsia="Arial" w:hAnsi="Arial" w:cs="Arial"/>
-          <w:b/>
-        </w:rPr>
-        <w:t>Escritorio (</w:t>
-      </w:r>
-      <w:proofErr w:type="spellStart"/>
-      <w:r>
-        <w:rPr>
-          <w:rFonts w:ascii="Arial" w:eastAsia="Arial" w:hAnsi="Arial" w:cs="Arial"/>
-          <w:b/>
-        </w:rPr>
-        <w:t>Frontend</w:t>
-      </w:r>
-      <w:proofErr w:type="spellEnd"/>
-      <w:r>
-        <w:rPr>
-          <w:rFonts w:ascii="Arial" w:eastAsia="Arial" w:hAnsi="Arial" w:cs="Arial"/>
-          <w:b/>
-        </w:rPr>
-        <w:t>):</w:t>
-      </w:r>
-      <w:r>
-        <w:rPr>
-          <w:rFonts w:ascii="Arial" w:eastAsia="Arial" w:hAnsi="Arial" w:cs="Arial"/>
-        </w:rPr>
-        <w:t xml:space="preserve"> .NET Core con WPF/Windows </w:t>
-      </w:r>
-      <w:proofErr w:type="spellStart"/>
-      <w:r>
-        <w:rPr>
-          <w:rFonts w:ascii="Arial" w:eastAsia="Arial" w:hAnsi="Arial" w:cs="Arial"/>
-        </w:rPr>
-        <w:t>Forms</w:t>
-      </w:r>
-      <w:proofErr w:type="spellEnd"/>
+        </w:rPr>
+        <w:t>MySQL Workbench (para la gestión y administración de la base de datos MySQL).</w:t>
+      </w:r>
     </w:p>
     <w:p>
       <w:pPr>
@@ -10153,365 +9986,13 @@
         <w:ind w:left="720"/>
         <w:rPr>
           <w:rFonts w:ascii="Arial" w:eastAsia="Arial" w:hAnsi="Arial" w:cs="Arial"/>
-          <w:lang w:val="en-GB"/>
-        </w:rPr>
-      </w:pPr>
-      <w:r>
-        <w:rPr>
-          <w:rFonts w:ascii="Arial" w:eastAsia="Arial" w:hAnsi="Arial" w:cs="Arial"/>
-          <w:b/>
-          <w:lang w:val="en-GB"/>
-        </w:rPr>
-        <w:t>Web (Frontend):</w:t>
-      </w:r>
-      <w:r>
-        <w:rPr>
-          <w:rFonts w:ascii="Arial" w:eastAsia="Arial" w:hAnsi="Arial" w:cs="Arial"/>
-          <w:lang w:val="en-GB"/>
-        </w:rPr>
-        <w:t xml:space="preserve"> React.js, CSS.</w:t>
-      </w:r>
-    </w:p>
-    <w:p>
-      <w:pPr>
-        <w:keepLines/>
-        <w:widowControl w:val="0"/>
-        <w:spacing w:before="240" w:after="240" w:line="360" w:lineRule="auto"/>
-        <w:ind w:firstLine="720"/>
-        <w:rPr>
-          <w:rFonts w:ascii="Arial" w:eastAsia="Arial" w:hAnsi="Arial" w:cs="Arial"/>
-        </w:rPr>
-      </w:pPr>
-      <w:r>
-        <w:rPr>
-          <w:rFonts w:ascii="Arial" w:eastAsia="Arial" w:hAnsi="Arial" w:cs="Arial"/>
-          <w:b/>
-        </w:rPr>
-        <w:t>Base de Datos:</w:t>
-      </w:r>
-      <w:r>
-        <w:rPr>
-          <w:rFonts w:ascii="Arial" w:eastAsia="Arial" w:hAnsi="Arial" w:cs="Arial"/>
-        </w:rPr>
-        <w:t xml:space="preserve"> MySQL (Gestión y almacenamiento de datos relacionales).</w:t>
-      </w:r>
-    </w:p>
-    <w:p>
-      <w:pPr>
-        <w:keepLines/>
-        <w:widowControl w:val="0"/>
-        <w:spacing w:before="240" w:after="240" w:line="360" w:lineRule="auto"/>
-        <w:ind w:left="720"/>
-        <w:rPr>
-          <w:rFonts w:ascii="Arial" w:eastAsia="Arial" w:hAnsi="Arial" w:cs="Arial"/>
-        </w:rPr>
-      </w:pPr>
-      <w:r>
-        <w:rPr>
-          <w:rFonts w:ascii="Arial" w:eastAsia="Arial" w:hAnsi="Arial" w:cs="Arial"/>
-          <w:b/>
-        </w:rPr>
-        <w:t>Contenerización:</w:t>
-      </w:r>
-      <w:r>
-        <w:rPr>
-          <w:rFonts w:ascii="Arial" w:eastAsia="Arial" w:hAnsi="Arial" w:cs="Arial"/>
-        </w:rPr>
-        <w:t xml:space="preserve"> Docker (Creación y gestión de contenedores de la API y la base de datos MySQL), y Docker </w:t>
-      </w:r>
-      <w:proofErr w:type="spellStart"/>
-      <w:r>
-        <w:rPr>
-          <w:rFonts w:ascii="Arial" w:eastAsia="Arial" w:hAnsi="Arial" w:cs="Arial"/>
-        </w:rPr>
-        <w:t>Compose</w:t>
-      </w:r>
-      <w:proofErr w:type="spellEnd"/>
-      <w:r>
-        <w:rPr>
-          <w:rFonts w:ascii="Arial" w:eastAsia="Arial" w:hAnsi="Arial" w:cs="Arial"/>
-        </w:rPr>
-        <w:t xml:space="preserve"> (Orquestación y despliegue de los servicios contenerizados).</w:t>
-      </w:r>
-    </w:p>
-    <w:p>
-      <w:pPr>
-        <w:keepLines/>
-        <w:widowControl w:val="0"/>
-        <w:spacing w:before="240" w:after="240" w:line="360" w:lineRule="auto"/>
-        <w:ind w:left="720"/>
-        <w:rPr>
-          <w:rFonts w:ascii="Arial" w:eastAsia="Arial" w:hAnsi="Arial" w:cs="Arial"/>
-        </w:rPr>
-      </w:pPr>
-      <w:r>
-        <w:rPr>
-          <w:rFonts w:ascii="Arial" w:eastAsia="Arial" w:hAnsi="Arial" w:cs="Arial"/>
-          <w:b/>
-        </w:rPr>
-        <w:t>Exposición de API Externa:</w:t>
-      </w:r>
-      <w:r>
-        <w:rPr>
-          <w:rFonts w:ascii="Arial" w:eastAsia="Arial" w:hAnsi="Arial" w:cs="Arial"/>
-        </w:rPr>
-        <w:t xml:space="preserve"> Ngrok (Establecer un túnel seguro que permita el acceso remoto a la API desde entornos con IP dinámica).</w:t>
-      </w:r>
-    </w:p>
-    <w:p>
-      <w:pPr>
-        <w:keepLines/>
-        <w:widowControl w:val="0"/>
-        <w:spacing w:before="240" w:after="240" w:line="360" w:lineRule="auto"/>
-        <w:ind w:left="720"/>
-        <w:rPr>
-          <w:rFonts w:ascii="Arial" w:eastAsia="Arial" w:hAnsi="Arial" w:cs="Arial"/>
-        </w:rPr>
-      </w:pPr>
-      <w:r>
-        <w:rPr>
-          <w:rFonts w:ascii="Arial" w:eastAsia="Arial" w:hAnsi="Arial" w:cs="Arial"/>
-          <w:b/>
-        </w:rPr>
-        <w:t>Plataforma de Despliegue Web:</w:t>
-      </w:r>
-      <w:r>
-        <w:rPr>
-          <w:rFonts w:ascii="Arial" w:eastAsia="Arial" w:hAnsi="Arial" w:cs="Arial"/>
-        </w:rPr>
-        <w:t xml:space="preserve"> Vercel (Despliegue y hosting de la aplicación web).</w:t>
-      </w:r>
-    </w:p>
-    <w:p>
-      <w:pPr>
-        <w:keepLines/>
-        <w:widowControl w:val="0"/>
-        <w:spacing w:before="240" w:after="240" w:line="360" w:lineRule="auto"/>
-        <w:ind w:firstLine="720"/>
-        <w:rPr>
-          <w:rFonts w:ascii="Arial" w:eastAsia="Arial" w:hAnsi="Arial" w:cs="Arial"/>
-          <w:b/>
-        </w:rPr>
-      </w:pPr>
-      <w:r>
-        <w:rPr>
-          <w:rFonts w:ascii="Arial" w:eastAsia="Arial" w:hAnsi="Arial" w:cs="Arial"/>
-          <w:b/>
-        </w:rPr>
-        <w:t>Entornos de Desarrollo Integrado (IDE):</w:t>
-      </w:r>
-    </w:p>
-    <w:p>
-      <w:pPr>
-        <w:keepLines/>
-        <w:widowControl w:val="0"/>
-        <w:spacing w:before="240" w:after="240" w:line="360" w:lineRule="auto"/>
-        <w:ind w:firstLine="720"/>
-        <w:rPr>
-          <w:rFonts w:ascii="Arial" w:eastAsia="Arial" w:hAnsi="Arial" w:cs="Arial"/>
-        </w:rPr>
-      </w:pPr>
-      <w:r>
-        <w:rPr>
-          <w:rFonts w:ascii="Arial" w:eastAsia="Arial" w:hAnsi="Arial" w:cs="Arial"/>
-          <w:b/>
-        </w:rPr>
-        <w:t>Aplicación de escritorio:</w:t>
-      </w:r>
-      <w:r>
-        <w:rPr>
-          <w:rFonts w:ascii="Arial" w:eastAsia="Arial" w:hAnsi="Arial" w:cs="Arial"/>
-        </w:rPr>
-        <w:t xml:space="preserve"> Visual Studio.</w:t>
-      </w:r>
-    </w:p>
-    <w:p>
-      <w:pPr>
-        <w:keepLines/>
-        <w:widowControl w:val="0"/>
-        <w:spacing w:before="240" w:after="240" w:line="360" w:lineRule="auto"/>
-        <w:ind w:left="720"/>
-        <w:rPr>
-          <w:rFonts w:ascii="Arial" w:eastAsia="Arial" w:hAnsi="Arial" w:cs="Arial"/>
-        </w:rPr>
-      </w:pPr>
-      <w:r>
-        <w:rPr>
-          <w:rFonts w:ascii="Arial" w:eastAsia="Arial" w:hAnsi="Arial" w:cs="Arial"/>
-          <w:b/>
-        </w:rPr>
-        <w:t>API:</w:t>
-      </w:r>
-      <w:r>
-        <w:rPr>
-          <w:rFonts w:ascii="Arial" w:eastAsia="Arial" w:hAnsi="Arial" w:cs="Arial"/>
-        </w:rPr>
-        <w:t xml:space="preserve"> Eclipse.</w:t>
-      </w:r>
-    </w:p>
-    <w:p>
-      <w:pPr>
-        <w:keepLines/>
-        <w:widowControl w:val="0"/>
-        <w:spacing w:before="240" w:after="240" w:line="360" w:lineRule="auto"/>
-        <w:ind w:firstLine="720"/>
-        <w:rPr>
-          <w:rFonts w:ascii="Arial" w:eastAsia="Arial" w:hAnsi="Arial" w:cs="Arial"/>
-        </w:rPr>
-      </w:pPr>
-      <w:r>
-        <w:rPr>
-          <w:rFonts w:ascii="Arial" w:eastAsia="Arial" w:hAnsi="Arial" w:cs="Arial"/>
-          <w:b/>
-        </w:rPr>
-        <w:t>Aplicación web:</w:t>
-      </w:r>
-      <w:r>
-        <w:rPr>
-          <w:rFonts w:ascii="Arial" w:eastAsia="Arial" w:hAnsi="Arial" w:cs="Arial"/>
-        </w:rPr>
-        <w:t xml:space="preserve"> Vercel y Visual Studio </w:t>
-      </w:r>
-      <w:proofErr w:type="spellStart"/>
-      <w:r>
-        <w:rPr>
-          <w:rFonts w:ascii="Arial" w:eastAsia="Arial" w:hAnsi="Arial" w:cs="Arial"/>
-        </w:rPr>
-        <w:t>Code</w:t>
-      </w:r>
-      <w:proofErr w:type="spellEnd"/>
-    </w:p>
-    <w:p>
-      <w:pPr>
-        <w:keepLines/>
-        <w:widowControl w:val="0"/>
-        <w:spacing w:before="240" w:after="240" w:line="360" w:lineRule="auto"/>
-        <w:ind w:left="720"/>
-        <w:rPr>
-          <w:rFonts w:ascii="Arial" w:eastAsia="Arial" w:hAnsi="Arial" w:cs="Arial"/>
-        </w:rPr>
-      </w:pPr>
-      <w:r>
-        <w:rPr>
-          <w:rFonts w:ascii="Arial" w:eastAsia="Arial" w:hAnsi="Arial" w:cs="Arial"/>
-          <w:b/>
-        </w:rPr>
-        <w:t>Control de Versiones:</w:t>
-      </w:r>
-      <w:r>
-        <w:rPr>
-          <w:rFonts w:ascii="Arial" w:eastAsia="Arial" w:hAnsi="Arial" w:cs="Arial"/>
-        </w:rPr>
-        <w:t xml:space="preserve"> Git (Gestión de cambios en el código fuente) y GitHub (Plataforma de alojamiento de repositorios).</w:t>
-      </w:r>
-    </w:p>
-    <w:p>
-      <w:pPr>
-        <w:keepLines/>
-        <w:widowControl w:val="0"/>
-        <w:spacing w:before="240" w:after="240" w:line="360" w:lineRule="auto"/>
-        <w:ind w:firstLine="720"/>
-        <w:rPr>
-          <w:rFonts w:ascii="Arial" w:eastAsia="Arial" w:hAnsi="Arial" w:cs="Arial"/>
-          <w:b/>
-          <w:u w:val="single"/>
-        </w:rPr>
-      </w:pPr>
-      <w:r>
-        <w:rPr>
-          <w:rFonts w:ascii="Arial" w:eastAsia="Arial" w:hAnsi="Arial" w:cs="Arial"/>
-          <w:b/>
-          <w:u w:val="single"/>
-        </w:rPr>
-        <w:lastRenderedPageBreak/>
-        <w:t>Otras Herramientas:</w:t>
-      </w:r>
-    </w:p>
-    <w:p>
-      <w:pPr>
-        <w:keepLines/>
-        <w:widowControl w:val="0"/>
-        <w:spacing w:before="240" w:after="240" w:line="360" w:lineRule="auto"/>
-        <w:ind w:firstLine="720"/>
-        <w:rPr>
-          <w:rFonts w:ascii="Arial" w:eastAsia="Arial" w:hAnsi="Arial" w:cs="Arial"/>
-        </w:rPr>
-      </w:pPr>
-      <w:proofErr w:type="spellStart"/>
-      <w:r>
-        <w:rPr>
-          <w:rFonts w:ascii="Arial" w:eastAsia="Arial" w:hAnsi="Arial" w:cs="Arial"/>
-        </w:rPr>
-        <w:t>Postman</w:t>
-      </w:r>
-      <w:proofErr w:type="spellEnd"/>
-      <w:r>
-        <w:rPr>
-          <w:rFonts w:ascii="Arial" w:eastAsia="Arial" w:hAnsi="Arial" w:cs="Arial"/>
-        </w:rPr>
-        <w:t xml:space="preserve"> (Pruebas y depuración de la API).</w:t>
-      </w:r>
-    </w:p>
-    <w:p>
-      <w:pPr>
-        <w:keepLines/>
-        <w:widowControl w:val="0"/>
-        <w:spacing w:before="240" w:after="240" w:line="360" w:lineRule="auto"/>
-        <w:ind w:left="720"/>
-        <w:rPr>
-          <w:rFonts w:ascii="Arial" w:eastAsia="Arial" w:hAnsi="Arial" w:cs="Arial"/>
-        </w:rPr>
-      </w:pPr>
-      <w:r>
-        <w:rPr>
-          <w:rFonts w:ascii="Arial" w:eastAsia="Arial" w:hAnsi="Arial" w:cs="Arial"/>
-        </w:rPr>
-        <w:t xml:space="preserve">MySQL </w:t>
-      </w:r>
-      <w:proofErr w:type="spellStart"/>
-      <w:r>
-        <w:rPr>
-          <w:rFonts w:ascii="Arial" w:eastAsia="Arial" w:hAnsi="Arial" w:cs="Arial"/>
-        </w:rPr>
-        <w:t>Workbench</w:t>
-      </w:r>
-      <w:proofErr w:type="spellEnd"/>
-      <w:r>
-        <w:rPr>
-          <w:rFonts w:ascii="Arial" w:eastAsia="Arial" w:hAnsi="Arial" w:cs="Arial"/>
-        </w:rPr>
-        <w:t xml:space="preserve"> (para la gestión y administración de la base de datos MySQL).</w:t>
-      </w:r>
-    </w:p>
-    <w:p>
-      <w:pPr>
-        <w:keepLines/>
-        <w:widowControl w:val="0"/>
-        <w:spacing w:before="240" w:after="240" w:line="360" w:lineRule="auto"/>
-        <w:ind w:left="720"/>
-        <w:rPr>
-          <w:rFonts w:ascii="Arial" w:eastAsia="Arial" w:hAnsi="Arial" w:cs="Arial"/>
-        </w:rPr>
-      </w:pPr>
-      <w:r>
-        <w:rPr>
-          <w:rFonts w:ascii="Arial" w:eastAsia="Arial" w:hAnsi="Arial" w:cs="Arial"/>
-        </w:rPr>
-        <w:t xml:space="preserve">Herramienta de ingeniería inversa de MySQL </w:t>
-      </w:r>
-      <w:proofErr w:type="spellStart"/>
-      <w:r>
-        <w:rPr>
-          <w:rFonts w:ascii="Arial" w:eastAsia="Arial" w:hAnsi="Arial" w:cs="Arial"/>
-        </w:rPr>
-        <w:t>Workbench</w:t>
-      </w:r>
-      <w:proofErr w:type="spellEnd"/>
-      <w:r>
-        <w:rPr>
-          <w:rFonts w:ascii="Arial" w:eastAsia="Arial" w:hAnsi="Arial" w:cs="Arial"/>
-        </w:rPr>
-        <w:t xml:space="preserve"> (Diagramas de arquitectura). </w:t>
+        </w:rPr>
+      </w:pPr>
+      <w:r>
+        <w:rPr>
+          <w:rFonts w:ascii="Arial" w:eastAsia="Arial" w:hAnsi="Arial" w:cs="Arial"/>
+        </w:rPr>
+        <w:t xml:space="preserve">Herramienta de ingeniería inversa de MySQL Workbench (Diagramas de arquitectura). </w:t>
       </w:r>
     </w:p>
     <w:p>
@@ -10540,8 +10021,8 @@
       </w:r>
     </w:p>
     <w:sectPr>
-      <w:headerReference w:type="default" r:id="rId35"/>
-      <w:footerReference w:type="default" r:id="rId36"/>
+      <w:headerReference w:type="default" r:id="rId36"/>
+      <w:footerReference w:type="default" r:id="rId37"/>
       <w:pgSz w:w="11906" w:h="16838"/>
       <w:pgMar w:top="991" w:right="707" w:bottom="991" w:left="1418" w:header="708" w:footer="708" w:gutter="0"/>
       <w:pgNumType w:start="1"/>
@@ -10552,7 +10033,7 @@
 </file>
 
 <file path=word/endnotes.xml><?xml version="1.0" encoding="utf-8"?>
-<w:endnotes xmlns:wpc="http://schemas.microsoft.com/office/word/2010/wordprocessingCanvas" xmlns:cx="http://schemas.microsoft.com/office/drawing/2014/chartex" xmlns:cx1="http://schemas.microsoft.com/office/drawing/2015/9/8/chartex" xmlns:cx2="http://schemas.microsoft.com/office/drawing/2015/10/21/chartex" xmlns:cx3="http://schemas.microsoft.com/office/drawing/2016/5/9/chartex" xmlns:cx4="http://schemas.microsoft.com/office/drawing/2016/5/10/chartex" xmlns:cx5="http://schemas.microsoft.com/office/drawing/2016/5/11/chartex" xmlns:cx6="http://schemas.microsoft.com/office/drawing/2016/5/12/chartex" xmlns:cx7="http://schemas.microsoft.com/office/drawing/2016/5/13/chartex" xmlns:cx8="http://schemas.microsoft.com/office/drawing/2016/5/14/chartex" xmlns:mc="http://schemas.openxmlformats.org/markup-compatibility/2006" xmlns:aink="http://schemas.microsoft.com/office/drawing/2016/ink" xmlns:am3d="http://schemas.microsoft.com/office/drawing/2017/model3d" xmlns:o="urn:schemas-microsoft-com:office:office" xmlns:r="http://schemas.openxmlformats.org/officeDocument/2006/relationships" xmlns:m="http://schemas.openxmlformats.org/officeDocument/2006/math" xmlns:v="urn:schemas-microsoft-com:vml" xmlns:wp14="http://schemas.microsoft.com/office/word/2010/wordprocessingDrawing" xmlns:wp="http://schemas.openxmlformats.org/drawingml/2006/wordprocessingDrawing" xmlns:w10="urn:schemas-microsoft-com:office:word" xmlns:w="http://schemas.openxmlformats.org/wordprocessingml/2006/main" xmlns:w14="http://schemas.microsoft.com/office/word/2010/wordml" xmlns:w15="http://schemas.microsoft.com/office/word/2012/wordml" xmlns:w16cex="http://schemas.microsoft.com/office/word/2018/wordml/cex" xmlns:w16cid="http://schemas.microsoft.com/office/word/2016/wordml/cid" xmlns:w16="http://schemas.microsoft.com/office/word/2018/wordml" xmlns:w16sdtdh="http://schemas.microsoft.com/office/word/2020/wordml/sdtdatahash" xmlns:w16se="http://schemas.microsoft.com/office/word/2015/wordml/symex" xmlns:wpg="http://schemas.microsoft.com/office/word/2010/wordprocessingGroup" xmlns:wpi="http://schemas.microsoft.com/office/word/2010/wordprocessingInk" xmlns:wne="http://schemas.microsoft.com/office/word/2006/wordml" xmlns:wps="http://schemas.microsoft.com/office/word/2010/wordprocessingShape" mc:Ignorable="w14 w15 w16se w16cid w16 w16cex w16sdtdh wp14">
+<w:endnotes xmlns:wpc="http://schemas.microsoft.com/office/word/2010/wordprocessingCanvas" xmlns:mc="http://schemas.openxmlformats.org/markup-compatibility/2006" xmlns:o="urn:schemas-microsoft-com:office:office" xmlns:r="http://schemas.openxmlformats.org/officeDocument/2006/relationships" xmlns:m="http://schemas.openxmlformats.org/officeDocument/2006/math" xmlns:v="urn:schemas-microsoft-com:vml" xmlns:wp14="http://schemas.microsoft.com/office/word/2010/wordprocessingDrawing" xmlns:wp="http://schemas.openxmlformats.org/drawingml/2006/wordprocessingDrawing" xmlns:w10="urn:schemas-microsoft-com:office:word" xmlns:w="http://schemas.openxmlformats.org/wordprocessingml/2006/main" xmlns:w14="http://schemas.microsoft.com/office/word/2010/wordml" xmlns:w15="http://schemas.microsoft.com/office/word/2012/wordml" xmlns:wpg="http://schemas.microsoft.com/office/word/2010/wordprocessingGroup" xmlns:wpi="http://schemas.microsoft.com/office/word/2010/wordprocessingInk" xmlns:wne="http://schemas.microsoft.com/office/word/2006/wordml" xmlns:wps="http://schemas.microsoft.com/office/word/2010/wordprocessingShape" mc:Ignorable="w14 w15 wp14">
   <w:endnote w:type="separator" w:id="-1">
     <w:p>
       <w:r>
@@ -10571,7 +10052,7 @@
 </file>
 
 <file path=word/footer1.xml><?xml version="1.0" encoding="utf-8"?>
-<w:ftr xmlns:wpc="http://schemas.microsoft.com/office/word/2010/wordprocessingCanvas" xmlns:cx="http://schemas.microsoft.com/office/drawing/2014/chartex" xmlns:cx1="http://schemas.microsoft.com/office/drawing/2015/9/8/chartex" xmlns:cx2="http://schemas.microsoft.com/office/drawing/2015/10/21/chartex" xmlns:cx3="http://schemas.microsoft.com/office/drawing/2016/5/9/chartex" xmlns:cx4="http://schemas.microsoft.com/office/drawing/2016/5/10/chartex" xmlns:cx5="http://schemas.microsoft.com/office/drawing/2016/5/11/chartex" xmlns:cx6="http://schemas.microsoft.com/office/drawing/2016/5/12/chartex" xmlns:cx7="http://schemas.microsoft.com/office/drawing/2016/5/13/chartex" xmlns:cx8="http://schemas.microsoft.com/office/drawing/2016/5/14/chartex" xmlns:mc="http://schemas.openxmlformats.org/markup-compatibility/2006" xmlns:aink="http://schemas.microsoft.com/office/drawing/2016/ink" xmlns:am3d="http://schemas.microsoft.com/office/drawing/2017/model3d" xmlns:o="urn:schemas-microsoft-com:office:office" xmlns:r="http://schemas.openxmlformats.org/officeDocument/2006/relationships" xmlns:m="http://schemas.openxmlformats.org/officeDocument/2006/math" xmlns:v="urn:schemas-microsoft-com:vml" xmlns:wp14="http://schemas.microsoft.com/office/word/2010/wordprocessingDrawing" xmlns:wp="http://schemas.openxmlformats.org/drawingml/2006/wordprocessingDrawing" xmlns:w10="urn:schemas-microsoft-com:office:word" xmlns:w="http://schemas.openxmlformats.org/wordprocessingml/2006/main" xmlns:w14="http://schemas.microsoft.com/office/word/2010/wordml" xmlns:w15="http://schemas.microsoft.com/office/word/2012/wordml" xmlns:w16cex="http://schemas.microsoft.com/office/word/2018/wordml/cex" xmlns:w16cid="http://schemas.microsoft.com/office/word/2016/wordml/cid" xmlns:w16="http://schemas.microsoft.com/office/word/2018/wordml" xmlns:w16sdtdh="http://schemas.microsoft.com/office/word/2020/wordml/sdtdatahash" xmlns:w16se="http://schemas.microsoft.com/office/word/2015/wordml/symex" xmlns:wpg="http://schemas.microsoft.com/office/word/2010/wordprocessingGroup" xmlns:wpi="http://schemas.microsoft.com/office/word/2010/wordprocessingInk" xmlns:wne="http://schemas.microsoft.com/office/word/2006/wordml" xmlns:wps="http://schemas.microsoft.com/office/word/2010/wordprocessingShape" mc:Ignorable="w14 w15 w16se w16cid w16 w16cex w16sdtdh wp14">
+<w:ftr xmlns:wpc="http://schemas.microsoft.com/office/word/2010/wordprocessingCanvas" xmlns:mc="http://schemas.openxmlformats.org/markup-compatibility/2006" xmlns:o="urn:schemas-microsoft-com:office:office" xmlns:r="http://schemas.openxmlformats.org/officeDocument/2006/relationships" xmlns:m="http://schemas.openxmlformats.org/officeDocument/2006/math" xmlns:v="urn:schemas-microsoft-com:vml" xmlns:wp14="http://schemas.microsoft.com/office/word/2010/wordprocessingDrawing" xmlns:wp="http://schemas.openxmlformats.org/drawingml/2006/wordprocessingDrawing" xmlns:w10="urn:schemas-microsoft-com:office:word" xmlns:w="http://schemas.openxmlformats.org/wordprocessingml/2006/main" xmlns:w14="http://schemas.microsoft.com/office/word/2010/wordml" xmlns:w15="http://schemas.microsoft.com/office/word/2012/wordml" xmlns:wpg="http://schemas.microsoft.com/office/word/2010/wordprocessingGroup" xmlns:wpi="http://schemas.microsoft.com/office/word/2010/wordprocessingInk" xmlns:wne="http://schemas.microsoft.com/office/word/2006/wordml" xmlns:wps="http://schemas.microsoft.com/office/word/2010/wordprocessingShape" mc:Ignorable="w14 w15 wp14">
   <w:p>
     <w:pPr>
       <w:widowControl w:val="0"/>
@@ -10757,11 +10238,12 @@
             <w:rPr>
               <w:rFonts w:ascii="Arial" w:eastAsia="Arial" w:hAnsi="Arial" w:cs="Arial"/>
               <w:b/>
+              <w:noProof/>
               <w:color w:val="000000"/>
               <w:sz w:val="20"/>
               <w:szCs w:val="20"/>
             </w:rPr>
-            <w:t>1</w:t>
+            <w:t>15</w:t>
           </w:r>
           <w:r>
             <w:rPr>
@@ -10817,11 +10299,12 @@
             <w:rPr>
               <w:rFonts w:ascii="Arial" w:eastAsia="Arial" w:hAnsi="Arial" w:cs="Arial"/>
               <w:b/>
+              <w:noProof/>
               <w:color w:val="000000"/>
               <w:sz w:val="20"/>
               <w:szCs w:val="20"/>
             </w:rPr>
-            <w:t>2</w:t>
+            <w:t>21</w:t>
           </w:r>
           <w:r>
             <w:rPr>
@@ -10865,7 +10348,7 @@
 </file>
 
 <file path=word/footnotes.xml><?xml version="1.0" encoding="utf-8"?>
-<w:footnotes xmlns:wpc="http://schemas.microsoft.com/office/word/2010/wordprocessingCanvas" xmlns:cx="http://schemas.microsoft.com/office/drawing/2014/chartex" xmlns:cx1="http://schemas.microsoft.com/office/drawing/2015/9/8/chartex" xmlns:cx2="http://schemas.microsoft.com/office/drawing/2015/10/21/chartex" xmlns:cx3="http://schemas.microsoft.com/office/drawing/2016/5/9/chartex" xmlns:cx4="http://schemas.microsoft.com/office/drawing/2016/5/10/chartex" xmlns:cx5="http://schemas.microsoft.com/office/drawing/2016/5/11/chartex" xmlns:cx6="http://schemas.microsoft.com/office/drawing/2016/5/12/chartex" xmlns:cx7="http://schemas.microsoft.com/office/drawing/2016/5/13/chartex" xmlns:cx8="http://schemas.microsoft.com/office/drawing/2016/5/14/chartex" xmlns:mc="http://schemas.openxmlformats.org/markup-compatibility/2006" xmlns:aink="http://schemas.microsoft.com/office/drawing/2016/ink" xmlns:am3d="http://schemas.microsoft.com/office/drawing/2017/model3d" xmlns:o="urn:schemas-microsoft-com:office:office" xmlns:r="http://schemas.openxmlformats.org/officeDocument/2006/relationships" xmlns:m="http://schemas.openxmlformats.org/officeDocument/2006/math" xmlns:v="urn:schemas-microsoft-com:vml" xmlns:wp14="http://schemas.microsoft.com/office/word/2010/wordprocessingDrawing" xmlns:wp="http://schemas.openxmlformats.org/drawingml/2006/wordprocessingDrawing" xmlns:w10="urn:schemas-microsoft-com:office:word" xmlns:w="http://schemas.openxmlformats.org/wordprocessingml/2006/main" xmlns:w14="http://schemas.microsoft.com/office/word/2010/wordml" xmlns:w15="http://schemas.microsoft.com/office/word/2012/wordml" xmlns:w16cex="http://schemas.microsoft.com/office/word/2018/wordml/cex" xmlns:w16cid="http://schemas.microsoft.com/office/word/2016/wordml/cid" xmlns:w16="http://schemas.microsoft.com/office/word/2018/wordml" xmlns:w16sdtdh="http://schemas.microsoft.com/office/word/2020/wordml/sdtdatahash" xmlns:w16se="http://schemas.microsoft.com/office/word/2015/wordml/symex" xmlns:wpg="http://schemas.microsoft.com/office/word/2010/wordprocessingGroup" xmlns:wpi="http://schemas.microsoft.com/office/word/2010/wordprocessingInk" xmlns:wne="http://schemas.microsoft.com/office/word/2006/wordml" xmlns:wps="http://schemas.microsoft.com/office/word/2010/wordprocessingShape" mc:Ignorable="w14 w15 w16se w16cid w16 w16cex w16sdtdh wp14">
+<w:footnotes xmlns:wpc="http://schemas.microsoft.com/office/word/2010/wordprocessingCanvas" xmlns:mc="http://schemas.openxmlformats.org/markup-compatibility/2006" xmlns:o="urn:schemas-microsoft-com:office:office" xmlns:r="http://schemas.openxmlformats.org/officeDocument/2006/relationships" xmlns:m="http://schemas.openxmlformats.org/officeDocument/2006/math" xmlns:v="urn:schemas-microsoft-com:vml" xmlns:wp14="http://schemas.microsoft.com/office/word/2010/wordprocessingDrawing" xmlns:wp="http://schemas.openxmlformats.org/drawingml/2006/wordprocessingDrawing" xmlns:w10="urn:schemas-microsoft-com:office:word" xmlns:w="http://schemas.openxmlformats.org/wordprocessingml/2006/main" xmlns:w14="http://schemas.microsoft.com/office/word/2010/wordml" xmlns:w15="http://schemas.microsoft.com/office/word/2012/wordml" xmlns:wpg="http://schemas.microsoft.com/office/word/2010/wordprocessingGroup" xmlns:wpi="http://schemas.microsoft.com/office/word/2010/wordprocessingInk" xmlns:wne="http://schemas.microsoft.com/office/word/2006/wordml" xmlns:wps="http://schemas.microsoft.com/office/word/2010/wordprocessingShape" mc:Ignorable="w14 w15 wp14">
   <w:footnote w:type="separator" w:id="-1">
     <w:p>
       <w:r>
@@ -10884,7 +10367,7 @@
 </file>
 
 <file path=word/header1.xml><?xml version="1.0" encoding="utf-8"?>
-<w:hdr xmlns:wpc="http://schemas.microsoft.com/office/word/2010/wordprocessingCanvas" xmlns:cx="http://schemas.microsoft.com/office/drawing/2014/chartex" xmlns:cx1="http://schemas.microsoft.com/office/drawing/2015/9/8/chartex" xmlns:cx2="http://schemas.microsoft.com/office/drawing/2015/10/21/chartex" xmlns:cx3="http://schemas.microsoft.com/office/drawing/2016/5/9/chartex" xmlns:cx4="http://schemas.microsoft.com/office/drawing/2016/5/10/chartex" xmlns:cx5="http://schemas.microsoft.com/office/drawing/2016/5/11/chartex" xmlns:cx6="http://schemas.microsoft.com/office/drawing/2016/5/12/chartex" xmlns:cx7="http://schemas.microsoft.com/office/drawing/2016/5/13/chartex" xmlns:cx8="http://schemas.microsoft.com/office/drawing/2016/5/14/chartex" xmlns:mc="http://schemas.openxmlformats.org/markup-compatibility/2006" xmlns:aink="http://schemas.microsoft.com/office/drawing/2016/ink" xmlns:am3d="http://schemas.microsoft.com/office/drawing/2017/model3d" xmlns:o="urn:schemas-microsoft-com:office:office" xmlns:r="http://schemas.openxmlformats.org/officeDocument/2006/relationships" xmlns:m="http://schemas.openxmlformats.org/officeDocument/2006/math" xmlns:v="urn:schemas-microsoft-com:vml" xmlns:wp14="http://schemas.microsoft.com/office/word/2010/wordprocessingDrawing" xmlns:wp="http://schemas.openxmlformats.org/drawingml/2006/wordprocessingDrawing" xmlns:w10="urn:schemas-microsoft-com:office:word" xmlns:w="http://schemas.openxmlformats.org/wordprocessingml/2006/main" xmlns:w14="http://schemas.microsoft.com/office/word/2010/wordml" xmlns:w15="http://schemas.microsoft.com/office/word/2012/wordml" xmlns:w16cex="http://schemas.microsoft.com/office/word/2018/wordml/cex" xmlns:w16cid="http://schemas.microsoft.com/office/word/2016/wordml/cid" xmlns:w16="http://schemas.microsoft.com/office/word/2018/wordml" xmlns:w16sdtdh="http://schemas.microsoft.com/office/word/2020/wordml/sdtdatahash" xmlns:w16se="http://schemas.microsoft.com/office/word/2015/wordml/symex" xmlns:wpg="http://schemas.microsoft.com/office/word/2010/wordprocessingGroup" xmlns:wpi="http://schemas.microsoft.com/office/word/2010/wordprocessingInk" xmlns:wne="http://schemas.microsoft.com/office/word/2006/wordml" xmlns:wps="http://schemas.microsoft.com/office/word/2010/wordprocessingShape" mc:Ignorable="w14 w15 w16se w16cid w16 w16cex w16sdtdh wp14">
+<w:hdr xmlns:wpc="http://schemas.microsoft.com/office/word/2010/wordprocessingCanvas" xmlns:mc="http://schemas.openxmlformats.org/markup-compatibility/2006" xmlns:o="urn:schemas-microsoft-com:office:office" xmlns:r="http://schemas.openxmlformats.org/officeDocument/2006/relationships" xmlns:m="http://schemas.openxmlformats.org/officeDocument/2006/math" xmlns:v="urn:schemas-microsoft-com:vml" xmlns:wp14="http://schemas.microsoft.com/office/word/2010/wordprocessingDrawing" xmlns:wp="http://schemas.openxmlformats.org/drawingml/2006/wordprocessingDrawing" xmlns:w10="urn:schemas-microsoft-com:office:word" xmlns:w="http://schemas.openxmlformats.org/wordprocessingml/2006/main" xmlns:w14="http://schemas.microsoft.com/office/word/2010/wordml" xmlns:w15="http://schemas.microsoft.com/office/word/2012/wordml" xmlns:wpg="http://schemas.microsoft.com/office/word/2010/wordprocessingGroup" xmlns:wpi="http://schemas.microsoft.com/office/word/2010/wordprocessingInk" xmlns:wne="http://schemas.microsoft.com/office/word/2006/wordml" xmlns:wps="http://schemas.microsoft.com/office/word/2010/wordprocessingShape" mc:Ignorable="w14 w15 wp14">
   <w:p>
     <w:pPr>
       <w:widowControl w:val="0"/>
@@ -10995,7 +10478,7 @@
 </file>
 
 <file path=word/numbering.xml><?xml version="1.0" encoding="utf-8"?>
-<w:numbering xmlns:wpc="http://schemas.microsoft.com/office/word/2010/wordprocessingCanvas" xmlns:cx="http://schemas.microsoft.com/office/drawing/2014/chartex" xmlns:cx1="http://schemas.microsoft.com/office/drawing/2015/9/8/chartex" xmlns:cx2="http://schemas.microsoft.com/office/drawing/2015/10/21/chartex" xmlns:cx3="http://schemas.microsoft.com/office/drawing/2016/5/9/chartex" xmlns:cx4="http://schemas.microsoft.com/office/drawing/2016/5/10/chartex" xmlns:cx5="http://schemas.microsoft.com/office/drawing/2016/5/11/chartex" xmlns:cx6="http://schemas.microsoft.com/office/drawing/2016/5/12/chartex" xmlns:cx7="http://schemas.microsoft.com/office/drawing/2016/5/13/chartex" xmlns:cx8="http://schemas.microsoft.com/office/drawing/2016/5/14/chartex" xmlns:mc="http://schemas.openxmlformats.org/markup-compatibility/2006" xmlns:aink="http://schemas.microsoft.com/office/drawing/2016/ink" xmlns:am3d="http://schemas.microsoft.com/office/drawing/2017/model3d" xmlns:o="urn:schemas-microsoft-com:office:office" xmlns:r="http://schemas.openxmlformats.org/officeDocument/2006/relationships" xmlns:m="http://schemas.openxmlformats.org/officeDocument/2006/math" xmlns:v="urn:schemas-microsoft-com:vml" xmlns:wp14="http://schemas.microsoft.com/office/word/2010/wordprocessingDrawing" xmlns:wp="http://schemas.openxmlformats.org/drawingml/2006/wordprocessingDrawing" xmlns:w10="urn:schemas-microsoft-com:office:word" xmlns:w="http://schemas.openxmlformats.org/wordprocessingml/2006/main" xmlns:w14="http://schemas.microsoft.com/office/word/2010/wordml" xmlns:w15="http://schemas.microsoft.com/office/word/2012/wordml" xmlns:w16cex="http://schemas.microsoft.com/office/word/2018/wordml/cex" xmlns:w16cid="http://schemas.microsoft.com/office/word/2016/wordml/cid" xmlns:w16="http://schemas.microsoft.com/office/word/2018/wordml" xmlns:w16sdtdh="http://schemas.microsoft.com/office/word/2020/wordml/sdtdatahash" xmlns:w16se="http://schemas.microsoft.com/office/word/2015/wordml/symex" xmlns:wpg="http://schemas.microsoft.com/office/word/2010/wordprocessingGroup" xmlns:wpi="http://schemas.microsoft.com/office/word/2010/wordprocessingInk" xmlns:wne="http://schemas.microsoft.com/office/word/2006/wordml" xmlns:wps="http://schemas.microsoft.com/office/word/2010/wordprocessingShape" mc:Ignorable="w14 w15 w16se w16cid w16 w16cex w16sdtdh wp14">
+<w:numbering xmlns:wpc="http://schemas.microsoft.com/office/word/2010/wordprocessingCanvas" xmlns:mc="http://schemas.openxmlformats.org/markup-compatibility/2006" xmlns:o="urn:schemas-microsoft-com:office:office" xmlns:r="http://schemas.openxmlformats.org/officeDocument/2006/relationships" xmlns:m="http://schemas.openxmlformats.org/officeDocument/2006/math" xmlns:v="urn:schemas-microsoft-com:vml" xmlns:wp14="http://schemas.microsoft.com/office/word/2010/wordprocessingDrawing" xmlns:wp="http://schemas.openxmlformats.org/drawingml/2006/wordprocessingDrawing" xmlns:w10="urn:schemas-microsoft-com:office:word" xmlns:w="http://schemas.openxmlformats.org/wordprocessingml/2006/main" xmlns:w14="http://schemas.microsoft.com/office/word/2010/wordml" xmlns:w15="http://schemas.microsoft.com/office/word/2012/wordml" xmlns:wpg="http://schemas.microsoft.com/office/word/2010/wordprocessingGroup" xmlns:wpi="http://schemas.microsoft.com/office/word/2010/wordprocessingInk" xmlns:wne="http://schemas.microsoft.com/office/word/2006/wordml" xmlns:wps="http://schemas.microsoft.com/office/word/2010/wordprocessingShape" mc:Ignorable="w14 w15 wp14">
   <w:abstractNum w:abstractNumId="0" w15:restartNumberingAfterBreak="0">
     <w:nsid w:val="02355921"/>
     <w:multiLevelType w:val="multilevel"/>
@@ -12472,7 +11955,7 @@
 </file>
 
 <file path=word/styles.xml><?xml version="1.0" encoding="utf-8"?>
-<w:styles xmlns:mc="http://schemas.openxmlformats.org/markup-compatibility/2006" xmlns:r="http://schemas.openxmlformats.org/officeDocument/2006/relationships" xmlns:w="http://schemas.openxmlformats.org/wordprocessingml/2006/main" xmlns:w14="http://schemas.microsoft.com/office/word/2010/wordml" xmlns:w15="http://schemas.microsoft.com/office/word/2012/wordml" xmlns:w16cex="http://schemas.microsoft.com/office/word/2018/wordml/cex" xmlns:w16cid="http://schemas.microsoft.com/office/word/2016/wordml/cid" xmlns:w16="http://schemas.microsoft.com/office/word/2018/wordml" xmlns:w16sdtdh="http://schemas.microsoft.com/office/word/2020/wordml/sdtdatahash" xmlns:w16se="http://schemas.microsoft.com/office/word/2015/wordml/symex" mc:Ignorable="w14 w15 w16se w16cid w16 w16cex w16sdtdh">
+<w:styles xmlns:mc="http://schemas.openxmlformats.org/markup-compatibility/2006" xmlns:r="http://schemas.openxmlformats.org/officeDocument/2006/relationships" xmlns:w="http://schemas.openxmlformats.org/wordprocessingml/2006/main" xmlns:w14="http://schemas.microsoft.com/office/word/2010/wordml" xmlns:w15="http://schemas.microsoft.com/office/word/2012/wordml" mc:Ignorable="w14 w15">
   <w:docDefaults>
     <w:rPrDefault>
       <w:rPr>
@@ -12484,7 +11967,7 @@
     </w:rPrDefault>
     <w:pPrDefault/>
   </w:docDefaults>
-  <w:latentStyles w:defLockedState="0" w:defUIPriority="99" w:defSemiHidden="0" w:defUnhideWhenUsed="0" w:defQFormat="0" w:count="376">
+  <w:latentStyles w:defLockedState="0" w:defUIPriority="99" w:defSemiHidden="0" w:defUnhideWhenUsed="0" w:defQFormat="0" w:count="371">
     <w:lsdException w:name="Normal" w:uiPriority="0" w:qFormat="1"/>
     <w:lsdException w:name="heading 1" w:uiPriority="9" w:qFormat="1"/>
     <w:lsdException w:name="heading 2" w:semiHidden="1" w:uiPriority="9" w:unhideWhenUsed="1" w:qFormat="1"/>
@@ -12856,11 +12339,6 @@
     <w:lsdException w:name="List Table 5 Dark Accent 6" w:uiPriority="50"/>
     <w:lsdException w:name="List Table 6 Colorful Accent 6" w:uiPriority="51"/>
     <w:lsdException w:name="List Table 7 Colorful Accent 6" w:uiPriority="52"/>
-    <w:lsdException w:name="Mention" w:semiHidden="1" w:unhideWhenUsed="1"/>
-    <w:lsdException w:name="Smart Hyperlink" w:semiHidden="1" w:unhideWhenUsed="1"/>
-    <w:lsdException w:name="Hashtag" w:semiHidden="1" w:unhideWhenUsed="1"/>
-    <w:lsdException w:name="Unresolved Mention" w:semiHidden="1" w:unhideWhenUsed="1"/>
-    <w:lsdException w:name="Smart Link" w:semiHidden="1" w:unhideWhenUsed="1"/>
   </w:latentStyles>
   <w:style w:type="paragraph" w:default="1" w:styleId="Normal">
     <w:name w:val="Normal"/>
@@ -12997,7 +12475,7 @@
       </w:tblCellMar>
     </w:tblPr>
   </w:style>
-  <w:style w:type="paragraph" w:styleId="Ttulo">
+  <w:style w:type="paragraph" w:styleId="Puesto">
     <w:name w:val="Title"/>
     <w:basedOn w:val="Normal"/>
     <w:next w:val="Normal"/>
@@ -13076,6 +12554,29 @@
     <w:pPr>
       <w:spacing w:before="100" w:beforeAutospacing="1" w:after="100" w:afterAutospacing="1"/>
     </w:pPr>
+  </w:style>
+  <w:style w:type="character" w:styleId="Hipervnculo">
+    <w:name w:val="Hyperlink"/>
+    <w:basedOn w:val="Fuentedeprrafopredeter"/>
+    <w:uiPriority w:val="99"/>
+    <w:unhideWhenUsed/>
+    <w:rsid w:val="00217D97"/>
+    <w:rPr>
+      <w:color w:val="0000FF" w:themeColor="hyperlink"/>
+      <w:u w:val="single"/>
+    </w:rPr>
+  </w:style>
+  <w:style w:type="character" w:styleId="Hipervnculovisitado">
+    <w:name w:val="FollowedHyperlink"/>
+    <w:basedOn w:val="Fuentedeprrafopredeter"/>
+    <w:uiPriority w:val="99"/>
+    <w:semiHidden/>
+    <w:unhideWhenUsed/>
+    <w:rsid w:val="00217D97"/>
+    <w:rPr>
+      <w:color w:val="800080" w:themeColor="followedHyperlink"/>
+      <w:u w:val="single"/>
+    </w:rPr>
   </w:style>
 </w:styles>
 </file>
@@ -13405,7 +12906,7 @@
 </file>
 
 <file path=customXml/itemProps1.xml><?xml version="1.0" encoding="utf-8"?>
-<ds:datastoreItem xmlns:ds="http://schemas.openxmlformats.org/officeDocument/2006/customXml" ds:itemID="{98E1DC50-983D-4C9D-8A67-ACDA1B4B40F8}">
+<ds:datastoreItem xmlns:ds="http://schemas.openxmlformats.org/officeDocument/2006/customXml" ds:itemID="{BBB8F1DC-7DA9-455A-BA01-88C8516372C7}">
   <ds:schemaRefs>
     <ds:schemaRef ds:uri="http://schemas.openxmlformats.org/officeDocument/2006/bibliography"/>
   </ds:schemaRefs>

</xml_diff>

<commit_message>
Changes in memoria and presentacion created
</commit_message>
<xml_diff>
--- a/Memoria/DRCARS-MEMORIA.docx
+++ b/Memoria/DRCARS-MEMORIA.docx
@@ -1,6 +1,6 @@
 
 <file path=word/document.xml><?xml version="1.0" encoding="utf-8"?>
-<w:document xmlns:wpc="http://schemas.microsoft.com/office/word/2010/wordprocessingCanvas" xmlns:cx="http://schemas.microsoft.com/office/drawing/2014/chartex" xmlns:cx1="http://schemas.microsoft.com/office/drawing/2015/9/8/chartex" xmlns:cx2="http://schemas.microsoft.com/office/drawing/2015/10/21/chartex" xmlns:cx3="http://schemas.microsoft.com/office/drawing/2016/5/9/chartex" xmlns:cx4="http://schemas.microsoft.com/office/drawing/2016/5/10/chartex" xmlns:cx5="http://schemas.microsoft.com/office/drawing/2016/5/11/chartex" xmlns:cx6="http://schemas.microsoft.com/office/drawing/2016/5/12/chartex" xmlns:cx7="http://schemas.microsoft.com/office/drawing/2016/5/13/chartex" xmlns:cx8="http://schemas.microsoft.com/office/drawing/2016/5/14/chartex" xmlns:mc="http://schemas.openxmlformats.org/markup-compatibility/2006" xmlns:aink="http://schemas.microsoft.com/office/drawing/2016/ink" xmlns:am3d="http://schemas.microsoft.com/office/drawing/2017/model3d" xmlns:o="urn:schemas-microsoft-com:office:office" xmlns:oel="http://schemas.microsoft.com/office/2019/extlst" xmlns:r="http://schemas.openxmlformats.org/officeDocument/2006/relationships" xmlns:m="http://schemas.openxmlformats.org/officeDocument/2006/math" xmlns:v="urn:schemas-microsoft-com:vml" xmlns:wp14="http://schemas.microsoft.com/office/word/2010/wordprocessingDrawing" xmlns:wp="http://schemas.openxmlformats.org/drawingml/2006/wordprocessingDrawing" xmlns:w10="urn:schemas-microsoft-com:office:word" xmlns:w="http://schemas.openxmlformats.org/wordprocessingml/2006/main" xmlns:w14="http://schemas.microsoft.com/office/word/2010/wordml" xmlns:w15="http://schemas.microsoft.com/office/word/2012/wordml" xmlns:w16cex="http://schemas.microsoft.com/office/word/2018/wordml/cex" xmlns:w16cid="http://schemas.microsoft.com/office/word/2016/wordml/cid" xmlns:w16="http://schemas.microsoft.com/office/word/2018/wordml" xmlns:w16du="http://schemas.microsoft.com/office/word/2023/wordml/word16du" xmlns:w16sdtdh="http://schemas.microsoft.com/office/word/2020/wordml/sdtdatahash" xmlns:w16sdtfl="http://schemas.microsoft.com/office/word/2024/wordml/sdtformatlock" xmlns:w16se="http://schemas.microsoft.com/office/word/2015/wordml/symex" xmlns:wpg="http://schemas.microsoft.com/office/word/2010/wordprocessingGroup" xmlns:wpi="http://schemas.microsoft.com/office/word/2010/wordprocessingInk" xmlns:wne="http://schemas.microsoft.com/office/word/2006/wordml" xmlns:wps="http://schemas.microsoft.com/office/word/2010/wordprocessingShape" mc:Ignorable="w14 w15 w16se w16cid w16 w16cex w16sdtdh w16sdtfl w16du wp14">
+<w:document xmlns:wpc="http://schemas.microsoft.com/office/word/2010/wordprocessingCanvas" xmlns:cx="http://schemas.microsoft.com/office/drawing/2014/chartex" xmlns:cx1="http://schemas.microsoft.com/office/drawing/2015/9/8/chartex" xmlns:cx2="http://schemas.microsoft.com/office/drawing/2015/10/21/chartex" xmlns:cx3="http://schemas.microsoft.com/office/drawing/2016/5/9/chartex" xmlns:cx4="http://schemas.microsoft.com/office/drawing/2016/5/10/chartex" xmlns:cx5="http://schemas.microsoft.com/office/drawing/2016/5/11/chartex" xmlns:cx6="http://schemas.microsoft.com/office/drawing/2016/5/12/chartex" xmlns:cx7="http://schemas.microsoft.com/office/drawing/2016/5/13/chartex" xmlns:cx8="http://schemas.microsoft.com/office/drawing/2016/5/14/chartex" xmlns:mc="http://schemas.openxmlformats.org/markup-compatibility/2006" xmlns:aink="http://schemas.microsoft.com/office/drawing/2016/ink" xmlns:am3d="http://schemas.microsoft.com/office/drawing/2017/model3d" xmlns:o="urn:schemas-microsoft-com:office:office" xmlns:r="http://schemas.openxmlformats.org/officeDocument/2006/relationships" xmlns:m="http://schemas.openxmlformats.org/officeDocument/2006/math" xmlns:v="urn:schemas-microsoft-com:vml" xmlns:wp14="http://schemas.microsoft.com/office/word/2010/wordprocessingDrawing" xmlns:wp="http://schemas.openxmlformats.org/drawingml/2006/wordprocessingDrawing" xmlns:w10="urn:schemas-microsoft-com:office:word" xmlns:w="http://schemas.openxmlformats.org/wordprocessingml/2006/main" xmlns:w14="http://schemas.microsoft.com/office/word/2010/wordml" xmlns:w15="http://schemas.microsoft.com/office/word/2012/wordml" xmlns:w16cex="http://schemas.microsoft.com/office/word/2018/wordml/cex" xmlns:w16cid="http://schemas.microsoft.com/office/word/2016/wordml/cid" xmlns:w16="http://schemas.microsoft.com/office/word/2018/wordml" xmlns:w16sdtdh="http://schemas.microsoft.com/office/word/2020/wordml/sdtdatahash" xmlns:w16se="http://schemas.microsoft.com/office/word/2015/wordml/symex" xmlns:wpg="http://schemas.microsoft.com/office/word/2010/wordprocessingGroup" xmlns:wpi="http://schemas.microsoft.com/office/word/2010/wordprocessingInk" xmlns:wne="http://schemas.microsoft.com/office/word/2006/wordml" xmlns:wps="http://schemas.microsoft.com/office/word/2010/wordprocessingShape" mc:Ignorable="w14 w15 w16se w16cid w16 w16cex w16sdtdh wp14">
   <w:body>
     <w:p>
       <w:pPr>
@@ -8141,6 +8141,42 @@
     </w:p>
     <w:p>
       <w:pPr>
+        <w:keepLines/>
+        <w:widowControl w:val="0"/>
+        <w:pBdr>
+          <w:top w:val="nil"/>
+          <w:left w:val="nil"/>
+          <w:bottom w:val="nil"/>
+          <w:right w:val="nil"/>
+          <w:between w:val="nil"/>
+        </w:pBdr>
+        <w:spacing w:before="57" w:after="57" w:line="360" w:lineRule="auto"/>
+        <w:rPr>
+          <w:rFonts w:ascii="Arial" w:eastAsia="Arial" w:hAnsi="Arial" w:cs="Arial"/>
+          <w:color w:val="000000"/>
+        </w:rPr>
+      </w:pPr>
+    </w:p>
+    <w:p>
+      <w:pPr>
+        <w:keepLines/>
+        <w:widowControl w:val="0"/>
+        <w:pBdr>
+          <w:top w:val="nil"/>
+          <w:left w:val="nil"/>
+          <w:bottom w:val="nil"/>
+          <w:right w:val="nil"/>
+          <w:between w:val="nil"/>
+        </w:pBdr>
+        <w:spacing w:before="57" w:after="57" w:line="360" w:lineRule="auto"/>
+        <w:rPr>
+          <w:rFonts w:ascii="Arial" w:eastAsia="Arial" w:hAnsi="Arial" w:cs="Arial"/>
+          <w:color w:val="000000"/>
+        </w:rPr>
+      </w:pPr>
+    </w:p>
+    <w:p>
+      <w:pPr>
         <w:pStyle w:val="Ttulo1"/>
         <w:numPr>
           <w:ilvl w:val="0"/>
@@ -8150,6 +8186,7 @@
       <w:bookmarkStart w:id="32" w:name="_30e0uuamj0oj" w:colFirst="0" w:colLast="0"/>
       <w:bookmarkEnd w:id="32"/>
       <w:r>
+        <w:lastRenderedPageBreak/>
         <w:t>CONCLUSIONES</w:t>
       </w:r>
     </w:p>
@@ -8200,7 +8237,6 @@
           <w:rFonts w:ascii="Arial" w:eastAsia="Arial" w:hAnsi="Arial" w:cs="Arial"/>
           <w:color w:val="FF0000"/>
         </w:rPr>
-        <w:lastRenderedPageBreak/>
         <w:t>Incluir valoración personal, económica....</w:t>
       </w:r>
     </w:p>
@@ -8215,12 +8251,44 @@
           <w:right w:val="nil"/>
           <w:between w:val="nil"/>
         </w:pBdr>
-        <w:spacing w:before="113" w:after="119"/>
+        <w:spacing w:before="57" w:after="57" w:line="360" w:lineRule="auto"/>
         <w:rPr>
           <w:rFonts w:ascii="Arial" w:eastAsia="Arial" w:hAnsi="Arial" w:cs="Arial"/>
           <w:color w:val="000000"/>
         </w:rPr>
       </w:pPr>
+      <w:r>
+        <w:rPr>
+          <w:rFonts w:ascii="Arial" w:eastAsia="Arial" w:hAnsi="Arial" w:cs="Arial"/>
+          <w:color w:val="000000"/>
+        </w:rPr>
+        <w:t>El trabajo realizado ha sido bastante completo, teniendo que desarrollar nuestras habilidades en todos los entornos de programación y solucionando todos los errores y bugs que han ido surgiendo tanto en el propio desarrollo como en las conexiones de los distintos tipos de entornos, se ha aprendido a trabajar con GitHub.</w:t>
+      </w:r>
+    </w:p>
+    <w:p>
+      <w:pPr>
+        <w:keepLines/>
+        <w:widowControl w:val="0"/>
+        <w:pBdr>
+          <w:top w:val="nil"/>
+          <w:left w:val="nil"/>
+          <w:bottom w:val="nil"/>
+          <w:right w:val="nil"/>
+          <w:between w:val="nil"/>
+        </w:pBdr>
+        <w:spacing w:before="57" w:after="57" w:line="360" w:lineRule="auto"/>
+        <w:rPr>
+          <w:rFonts w:ascii="Arial" w:eastAsia="Arial" w:hAnsi="Arial" w:cs="Arial"/>
+          <w:color w:val="000000"/>
+        </w:rPr>
+      </w:pPr>
+      <w:r>
+        <w:rPr>
+          <w:rFonts w:ascii="Arial" w:eastAsia="Arial" w:hAnsi="Arial" w:cs="Arial"/>
+          <w:color w:val="000000"/>
+        </w:rPr>
+        <w:t>Personalmente, el trabajo ha sido muy completo, tocando todas las ramas de la programación, documentación y el trabajo en equipo</w:t>
+      </w:r>
     </w:p>
     <w:p>
       <w:pPr>
@@ -8272,6 +8340,8 @@
         <w:t>FUENTES</w:t>
       </w:r>
     </w:p>
+    <w:bookmarkStart w:id="34" w:name="_9yiwdzusfhux" w:colFirst="0" w:colLast="0"/>
+    <w:bookmarkEnd w:id="34"/>
     <w:p>
       <w:pPr>
         <w:keepLines/>
@@ -8286,15 +8356,57 @@
         <w:spacing w:before="113" w:after="119"/>
         <w:rPr>
           <w:rFonts w:ascii="Arial" w:eastAsia="Arial" w:hAnsi="Arial" w:cs="Arial"/>
-          <w:color w:val="000000"/>
-        </w:rPr>
-      </w:pPr>
-      <w:r>
-        <w:rPr>
-          <w:rFonts w:ascii="Arial" w:eastAsia="Arial" w:hAnsi="Arial" w:cs="Arial"/>
-          <w:color w:val="FF0000"/>
-        </w:rPr>
-        <w:t>Incluir las páginas web y bibliografía consultada.</w:t>
+          <w:color w:val="000000" w:themeColor="text1"/>
+        </w:rPr>
+      </w:pPr>
+      <w:r>
+        <w:rPr>
+          <w:rFonts w:ascii="Arial" w:eastAsia="Arial" w:hAnsi="Arial" w:cs="Arial"/>
+          <w:color w:val="000000" w:themeColor="text1"/>
+        </w:rPr>
+        <w:fldChar w:fldCharType="begin"/>
+      </w:r>
+      <w:r>
+        <w:rPr>
+          <w:rFonts w:ascii="Arial" w:eastAsia="Arial" w:hAnsi="Arial" w:cs="Arial"/>
+          <w:color w:val="000000" w:themeColor="text1"/>
+        </w:rPr>
+        <w:instrText xml:space="preserve"> HYPERLINK "</w:instrText>
+      </w:r>
+      <w:r>
+        <w:rPr>
+          <w:rFonts w:ascii="Arial" w:eastAsia="Arial" w:hAnsi="Arial" w:cs="Arial"/>
+          <w:color w:val="000000" w:themeColor="text1"/>
+        </w:rPr>
+        <w:instrText>https://vercel.com/docs</w:instrText>
+      </w:r>
+      <w:r>
+        <w:rPr>
+          <w:rFonts w:ascii="Arial" w:eastAsia="Arial" w:hAnsi="Arial" w:cs="Arial"/>
+          <w:color w:val="000000" w:themeColor="text1"/>
+        </w:rPr>
+        <w:instrText xml:space="preserve">" </w:instrText>
+      </w:r>
+      <w:r>
+        <w:rPr>
+          <w:rFonts w:ascii="Arial" w:eastAsia="Arial" w:hAnsi="Arial" w:cs="Arial"/>
+          <w:color w:val="000000" w:themeColor="text1"/>
+        </w:rPr>
+        <w:fldChar w:fldCharType="separate"/>
+      </w:r>
+      <w:r>
+        <w:rPr>
+          <w:rStyle w:val="Hipervnculo"/>
+          <w:rFonts w:ascii="Arial" w:eastAsia="Arial" w:hAnsi="Arial" w:cs="Arial"/>
+        </w:rPr>
+        <w:t>https://vercel.com/docs</w:t>
+      </w:r>
+      <w:r>
+        <w:rPr>
+          <w:rFonts w:ascii="Arial" w:eastAsia="Arial" w:hAnsi="Arial" w:cs="Arial"/>
+          <w:color w:val="000000" w:themeColor="text1"/>
+        </w:rPr>
+        <w:fldChar w:fldCharType="end"/>
       </w:r>
     </w:p>
     <w:p>
@@ -8311,80 +8423,18 @@
         <w:spacing w:before="113" w:after="119"/>
         <w:rPr>
           <w:rFonts w:ascii="Arial" w:eastAsia="Arial" w:hAnsi="Arial" w:cs="Arial"/>
-          <w:color w:val="000000"/>
-        </w:rPr>
-      </w:pPr>
-    </w:p>
-    <w:p>
-      <w:pPr>
-        <w:pStyle w:val="Ttulo1"/>
-      </w:pPr>
-    </w:p>
-    <w:p>
-      <w:pPr>
-        <w:pStyle w:val="Ttulo1"/>
-        <w:numPr>
-          <w:ilvl w:val="0"/>
-          <w:numId w:val="1"/>
-        </w:numPr>
-      </w:pPr>
-      <w:bookmarkStart w:id="34" w:name="_9yiwdzusfhux" w:colFirst="0" w:colLast="0"/>
-      <w:bookmarkEnd w:id="34"/>
-      <w:r>
-        <w:t>ANEXOS</w:t>
-      </w:r>
-    </w:p>
-    <w:p>
-      <w:pPr>
-        <w:keepLines/>
-        <w:widowControl w:val="0"/>
-        <w:pBdr>
-          <w:top w:val="nil"/>
-          <w:left w:val="nil"/>
-          <w:bottom w:val="nil"/>
-          <w:right w:val="nil"/>
-          <w:between w:val="nil"/>
-        </w:pBdr>
-        <w:spacing w:before="57" w:after="57" w:line="360" w:lineRule="auto"/>
-        <w:ind w:hanging="360"/>
-        <w:rPr>
-          <w:rFonts w:ascii="Arial" w:eastAsia="Arial" w:hAnsi="Arial" w:cs="Arial"/>
-          <w:color w:val="000000"/>
-        </w:rPr>
-      </w:pPr>
-      <w:r>
-        <w:rPr>
-          <w:rFonts w:ascii="Arial" w:eastAsia="Arial" w:hAnsi="Arial" w:cs="Arial"/>
-          <w:color w:val="FF0000"/>
-        </w:rPr>
-        <w:t>Cualquier añadido se incluirá en este apartado. Por ejemplo, un manual de usuario.</w:t>
-      </w:r>
-    </w:p>
-    <w:p>
-      <w:pPr>
-        <w:keepLines/>
-        <w:widowControl w:val="0"/>
-        <w:pBdr>
-          <w:top w:val="nil"/>
-          <w:left w:val="nil"/>
-          <w:bottom w:val="nil"/>
-          <w:right w:val="nil"/>
-          <w:between w:val="nil"/>
-        </w:pBdr>
-        <w:spacing w:before="57" w:after="57" w:line="360" w:lineRule="auto"/>
-        <w:ind w:hanging="360"/>
-        <w:rPr>
-          <w:rFonts w:ascii="Arial" w:eastAsia="Arial" w:hAnsi="Arial" w:cs="Arial"/>
-          <w:color w:val="000000"/>
-        </w:rPr>
-      </w:pPr>
-      <w:r>
-        <w:rPr>
-          <w:rFonts w:ascii="Arial" w:eastAsia="Arial" w:hAnsi="Arial" w:cs="Arial"/>
-          <w:color w:val="FF0000"/>
-        </w:rPr>
-        <w:t>En el siguiente anexo se incluyen las pautas a seguir a la hora de elaborar la documentación del proyecto.</w:t>
-      </w:r>
+          <w:color w:val="000000" w:themeColor="text1"/>
+        </w:rPr>
+      </w:pPr>
+      <w:hyperlink r:id="rId9" w:history="1">
+        <w:r>
+          <w:rPr>
+            <w:rStyle w:val="Hipervnculo"/>
+            <w:rFonts w:ascii="Arial" w:eastAsia="Arial" w:hAnsi="Arial" w:cs="Arial"/>
+          </w:rPr>
+          <w:t>https://docs.github.com/es/actions/use-cases-and-examples</w:t>
+        </w:r>
+      </w:hyperlink>
     </w:p>
     <w:p>
       <w:pPr>
@@ -8400,9 +8450,45 @@
         <w:spacing w:before="113" w:after="119"/>
         <w:rPr>
           <w:rFonts w:ascii="Arial" w:eastAsia="Arial" w:hAnsi="Arial" w:cs="Arial"/>
-          <w:color w:val="000000"/>
-        </w:rPr>
-      </w:pPr>
+          <w:color w:val="000000" w:themeColor="text1"/>
+        </w:rPr>
+      </w:pPr>
+      <w:hyperlink r:id="rId10" w:history="1">
+        <w:r>
+          <w:rPr>
+            <w:rStyle w:val="Hipervnculo"/>
+            <w:rFonts w:ascii="Arial" w:eastAsia="Arial" w:hAnsi="Arial" w:cs="Arial"/>
+          </w:rPr>
+          <w:t>https://learn.microsoft.com/es-es/dotnet/csharp/</w:t>
+        </w:r>
+      </w:hyperlink>
+    </w:p>
+    <w:p>
+      <w:pPr>
+        <w:keepLines/>
+        <w:widowControl w:val="0"/>
+        <w:pBdr>
+          <w:top w:val="nil"/>
+          <w:left w:val="nil"/>
+          <w:bottom w:val="nil"/>
+          <w:right w:val="nil"/>
+          <w:between w:val="nil"/>
+        </w:pBdr>
+        <w:spacing w:before="113" w:after="119"/>
+        <w:rPr>
+          <w:rFonts w:ascii="Arial" w:eastAsia="Arial" w:hAnsi="Arial" w:cs="Arial"/>
+          <w:color w:val="000000" w:themeColor="text1"/>
+        </w:rPr>
+      </w:pPr>
+      <w:hyperlink r:id="rId11" w:history="1">
+        <w:r>
+          <w:rPr>
+            <w:rStyle w:val="Hipervnculo"/>
+            <w:rFonts w:ascii="Arial" w:eastAsia="Arial" w:hAnsi="Arial" w:cs="Arial"/>
+          </w:rPr>
+          <w:t>https://ngrok.com/docs/</w:t>
+        </w:r>
+      </w:hyperlink>
     </w:p>
     <w:p>
       <w:pPr>
@@ -8737,6 +8823,7 @@
           <w:rFonts w:ascii="Arial" w:eastAsia="Arial" w:hAnsi="Arial" w:cs="Arial"/>
           <w:color w:val="000000"/>
         </w:rPr>
+        <w:lastRenderedPageBreak/>
         <w:t>Se evitará la voz pasiva (casi siempre traducción literal del inglés). En vez de: es desarrollado para cumplir... mejor: se desarrolla para cumplir...</w:t>
       </w:r>
     </w:p>
@@ -8816,7 +8903,6 @@
           <w:b/>
           <w:color w:val="000000"/>
         </w:rPr>
-        <w:lastRenderedPageBreak/>
         <w:t>Formato</w:t>
       </w:r>
     </w:p>
@@ -9433,6 +9519,7 @@
           <w:rFonts w:ascii="Arial" w:eastAsia="Arial" w:hAnsi="Arial" w:cs="Arial"/>
           <w:b/>
         </w:rPr>
+        <w:lastRenderedPageBreak/>
         <w:t>Exposición de API Externa:</w:t>
       </w:r>
       <w:r>
@@ -9482,7 +9569,6 @@
           <w:rFonts w:ascii="Arial" w:eastAsia="Arial" w:hAnsi="Arial" w:cs="Arial"/>
           <w:b/>
         </w:rPr>
-        <w:lastRenderedPageBreak/>
         <w:t>Entornos de Desarrollo Integrado (IDE):</w:t>
       </w:r>
     </w:p>
@@ -9724,8 +9810,8 @@
       </w:r>
     </w:p>
     <w:sectPr>
-      <w:headerReference w:type="default" r:id="rId9"/>
-      <w:footerReference w:type="default" r:id="rId10"/>
+      <w:headerReference w:type="default" r:id="rId12"/>
+      <w:footerReference w:type="default" r:id="rId13"/>
       <w:pgSz w:w="11906" w:h="16838"/>
       <w:pgMar w:top="991" w:right="707" w:bottom="991" w:left="1418" w:header="708" w:footer="708" w:gutter="0"/>
       <w:pgNumType w:start="1"/>
@@ -9736,7 +9822,7 @@
 </file>
 
 <file path=word/endnotes.xml><?xml version="1.0" encoding="utf-8"?>
-<w:endnotes xmlns:wpc="http://schemas.microsoft.com/office/word/2010/wordprocessingCanvas" xmlns:cx="http://schemas.microsoft.com/office/drawing/2014/chartex" xmlns:cx1="http://schemas.microsoft.com/office/drawing/2015/9/8/chartex" xmlns:cx2="http://schemas.microsoft.com/office/drawing/2015/10/21/chartex" xmlns:cx3="http://schemas.microsoft.com/office/drawing/2016/5/9/chartex" xmlns:cx4="http://schemas.microsoft.com/office/drawing/2016/5/10/chartex" xmlns:cx5="http://schemas.microsoft.com/office/drawing/2016/5/11/chartex" xmlns:cx6="http://schemas.microsoft.com/office/drawing/2016/5/12/chartex" xmlns:cx7="http://schemas.microsoft.com/office/drawing/2016/5/13/chartex" xmlns:cx8="http://schemas.microsoft.com/office/drawing/2016/5/14/chartex" xmlns:mc="http://schemas.openxmlformats.org/markup-compatibility/2006" xmlns:aink="http://schemas.microsoft.com/office/drawing/2016/ink" xmlns:am3d="http://schemas.microsoft.com/office/drawing/2017/model3d" xmlns:o="urn:schemas-microsoft-com:office:office" xmlns:oel="http://schemas.microsoft.com/office/2019/extlst" xmlns:r="http://schemas.openxmlformats.org/officeDocument/2006/relationships" xmlns:m="http://schemas.openxmlformats.org/officeDocument/2006/math" xmlns:v="urn:schemas-microsoft-com:vml" xmlns:wp14="http://schemas.microsoft.com/office/word/2010/wordprocessingDrawing" xmlns:wp="http://schemas.openxmlformats.org/drawingml/2006/wordprocessingDrawing" xmlns:w10="urn:schemas-microsoft-com:office:word" xmlns:w="http://schemas.openxmlformats.org/wordprocessingml/2006/main" xmlns:w14="http://schemas.microsoft.com/office/word/2010/wordml" xmlns:w15="http://schemas.microsoft.com/office/word/2012/wordml" xmlns:w16cex="http://schemas.microsoft.com/office/word/2018/wordml/cex" xmlns:w16cid="http://schemas.microsoft.com/office/word/2016/wordml/cid" xmlns:w16="http://schemas.microsoft.com/office/word/2018/wordml" xmlns:w16du="http://schemas.microsoft.com/office/word/2023/wordml/word16du" xmlns:w16sdtdh="http://schemas.microsoft.com/office/word/2020/wordml/sdtdatahash" xmlns:w16sdtfl="http://schemas.microsoft.com/office/word/2024/wordml/sdtformatlock" xmlns:w16se="http://schemas.microsoft.com/office/word/2015/wordml/symex" xmlns:wpg="http://schemas.microsoft.com/office/word/2010/wordprocessingGroup" xmlns:wpi="http://schemas.microsoft.com/office/word/2010/wordprocessingInk" xmlns:wne="http://schemas.microsoft.com/office/word/2006/wordml" xmlns:wps="http://schemas.microsoft.com/office/word/2010/wordprocessingShape" mc:Ignorable="w14 w15 w16se w16cid w16 w16cex w16sdtdh w16sdtfl w16du wp14">
+<w:endnotes xmlns:wpc="http://schemas.microsoft.com/office/word/2010/wordprocessingCanvas" xmlns:cx="http://schemas.microsoft.com/office/drawing/2014/chartex" xmlns:cx1="http://schemas.microsoft.com/office/drawing/2015/9/8/chartex" xmlns:cx2="http://schemas.microsoft.com/office/drawing/2015/10/21/chartex" xmlns:cx3="http://schemas.microsoft.com/office/drawing/2016/5/9/chartex" xmlns:cx4="http://schemas.microsoft.com/office/drawing/2016/5/10/chartex" xmlns:cx5="http://schemas.microsoft.com/office/drawing/2016/5/11/chartex" xmlns:cx6="http://schemas.microsoft.com/office/drawing/2016/5/12/chartex" xmlns:cx7="http://schemas.microsoft.com/office/drawing/2016/5/13/chartex" xmlns:cx8="http://schemas.microsoft.com/office/drawing/2016/5/14/chartex" xmlns:mc="http://schemas.openxmlformats.org/markup-compatibility/2006" xmlns:aink="http://schemas.microsoft.com/office/drawing/2016/ink" xmlns:am3d="http://schemas.microsoft.com/office/drawing/2017/model3d" xmlns:o="urn:schemas-microsoft-com:office:office" xmlns:r="http://schemas.openxmlformats.org/officeDocument/2006/relationships" xmlns:m="http://schemas.openxmlformats.org/officeDocument/2006/math" xmlns:v="urn:schemas-microsoft-com:vml" xmlns:wp14="http://schemas.microsoft.com/office/word/2010/wordprocessingDrawing" xmlns:wp="http://schemas.openxmlformats.org/drawingml/2006/wordprocessingDrawing" xmlns:w10="urn:schemas-microsoft-com:office:word" xmlns:w="http://schemas.openxmlformats.org/wordprocessingml/2006/main" xmlns:w14="http://schemas.microsoft.com/office/word/2010/wordml" xmlns:w15="http://schemas.microsoft.com/office/word/2012/wordml" xmlns:w16cex="http://schemas.microsoft.com/office/word/2018/wordml/cex" xmlns:w16cid="http://schemas.microsoft.com/office/word/2016/wordml/cid" xmlns:w16="http://schemas.microsoft.com/office/word/2018/wordml" xmlns:w16sdtdh="http://schemas.microsoft.com/office/word/2020/wordml/sdtdatahash" xmlns:w16se="http://schemas.microsoft.com/office/word/2015/wordml/symex" xmlns:wpg="http://schemas.microsoft.com/office/word/2010/wordprocessingGroup" xmlns:wpi="http://schemas.microsoft.com/office/word/2010/wordprocessingInk" xmlns:wne="http://schemas.microsoft.com/office/word/2006/wordml" xmlns:wps="http://schemas.microsoft.com/office/word/2010/wordprocessingShape" mc:Ignorable="w14 w15 w16se w16cid w16 w16cex w16sdtdh wp14">
   <w:endnote w:type="separator" w:id="-1">
     <w:p>
       <w:r>
@@ -9755,7 +9841,7 @@
 </file>
 
 <file path=word/footer1.xml><?xml version="1.0" encoding="utf-8"?>
-<w:ftr xmlns:wpc="http://schemas.microsoft.com/office/word/2010/wordprocessingCanvas" xmlns:cx="http://schemas.microsoft.com/office/drawing/2014/chartex" xmlns:cx1="http://schemas.microsoft.com/office/drawing/2015/9/8/chartex" xmlns:cx2="http://schemas.microsoft.com/office/drawing/2015/10/21/chartex" xmlns:cx3="http://schemas.microsoft.com/office/drawing/2016/5/9/chartex" xmlns:cx4="http://schemas.microsoft.com/office/drawing/2016/5/10/chartex" xmlns:cx5="http://schemas.microsoft.com/office/drawing/2016/5/11/chartex" xmlns:cx6="http://schemas.microsoft.com/office/drawing/2016/5/12/chartex" xmlns:cx7="http://schemas.microsoft.com/office/drawing/2016/5/13/chartex" xmlns:cx8="http://schemas.microsoft.com/office/drawing/2016/5/14/chartex" xmlns:mc="http://schemas.openxmlformats.org/markup-compatibility/2006" xmlns:aink="http://schemas.microsoft.com/office/drawing/2016/ink" xmlns:am3d="http://schemas.microsoft.com/office/drawing/2017/model3d" xmlns:o="urn:schemas-microsoft-com:office:office" xmlns:oel="http://schemas.microsoft.com/office/2019/extlst" xmlns:r="http://schemas.openxmlformats.org/officeDocument/2006/relationships" xmlns:m="http://schemas.openxmlformats.org/officeDocument/2006/math" xmlns:v="urn:schemas-microsoft-com:vml" xmlns:wp14="http://schemas.microsoft.com/office/word/2010/wordprocessingDrawing" xmlns:wp="http://schemas.openxmlformats.org/drawingml/2006/wordprocessingDrawing" xmlns:w10="urn:schemas-microsoft-com:office:word" xmlns:w="http://schemas.openxmlformats.org/wordprocessingml/2006/main" xmlns:w14="http://schemas.microsoft.com/office/word/2010/wordml" xmlns:w15="http://schemas.microsoft.com/office/word/2012/wordml" xmlns:w16cex="http://schemas.microsoft.com/office/word/2018/wordml/cex" xmlns:w16cid="http://schemas.microsoft.com/office/word/2016/wordml/cid" xmlns:w16="http://schemas.microsoft.com/office/word/2018/wordml" xmlns:w16du="http://schemas.microsoft.com/office/word/2023/wordml/word16du" xmlns:w16sdtdh="http://schemas.microsoft.com/office/word/2020/wordml/sdtdatahash" xmlns:w16sdtfl="http://schemas.microsoft.com/office/word/2024/wordml/sdtformatlock" xmlns:w16se="http://schemas.microsoft.com/office/word/2015/wordml/symex" xmlns:wpg="http://schemas.microsoft.com/office/word/2010/wordprocessingGroup" xmlns:wpi="http://schemas.microsoft.com/office/word/2010/wordprocessingInk" xmlns:wne="http://schemas.microsoft.com/office/word/2006/wordml" xmlns:wps="http://schemas.microsoft.com/office/word/2010/wordprocessingShape" mc:Ignorable="w14 w15 w16se w16cid w16 w16cex w16sdtdh w16sdtfl w16du wp14">
+<w:ftr xmlns:wpc="http://schemas.microsoft.com/office/word/2010/wordprocessingCanvas" xmlns:cx="http://schemas.microsoft.com/office/drawing/2014/chartex" xmlns:cx1="http://schemas.microsoft.com/office/drawing/2015/9/8/chartex" xmlns:cx2="http://schemas.microsoft.com/office/drawing/2015/10/21/chartex" xmlns:cx3="http://schemas.microsoft.com/office/drawing/2016/5/9/chartex" xmlns:cx4="http://schemas.microsoft.com/office/drawing/2016/5/10/chartex" xmlns:cx5="http://schemas.microsoft.com/office/drawing/2016/5/11/chartex" xmlns:cx6="http://schemas.microsoft.com/office/drawing/2016/5/12/chartex" xmlns:cx7="http://schemas.microsoft.com/office/drawing/2016/5/13/chartex" xmlns:cx8="http://schemas.microsoft.com/office/drawing/2016/5/14/chartex" xmlns:mc="http://schemas.openxmlformats.org/markup-compatibility/2006" xmlns:aink="http://schemas.microsoft.com/office/drawing/2016/ink" xmlns:am3d="http://schemas.microsoft.com/office/drawing/2017/model3d" xmlns:o="urn:schemas-microsoft-com:office:office" xmlns:r="http://schemas.openxmlformats.org/officeDocument/2006/relationships" xmlns:m="http://schemas.openxmlformats.org/officeDocument/2006/math" xmlns:v="urn:schemas-microsoft-com:vml" xmlns:wp14="http://schemas.microsoft.com/office/word/2010/wordprocessingDrawing" xmlns:wp="http://schemas.openxmlformats.org/drawingml/2006/wordprocessingDrawing" xmlns:w10="urn:schemas-microsoft-com:office:word" xmlns:w="http://schemas.openxmlformats.org/wordprocessingml/2006/main" xmlns:w14="http://schemas.microsoft.com/office/word/2010/wordml" xmlns:w15="http://schemas.microsoft.com/office/word/2012/wordml" xmlns:w16cex="http://schemas.microsoft.com/office/word/2018/wordml/cex" xmlns:w16cid="http://schemas.microsoft.com/office/word/2016/wordml/cid" xmlns:w16="http://schemas.microsoft.com/office/word/2018/wordml" xmlns:w16sdtdh="http://schemas.microsoft.com/office/word/2020/wordml/sdtdatahash" xmlns:w16se="http://schemas.microsoft.com/office/word/2015/wordml/symex" xmlns:wpg="http://schemas.microsoft.com/office/word/2010/wordprocessingGroup" xmlns:wpi="http://schemas.microsoft.com/office/word/2010/wordprocessingInk" xmlns:wne="http://schemas.microsoft.com/office/word/2006/wordml" xmlns:wps="http://schemas.microsoft.com/office/word/2010/wordprocessingShape" mc:Ignorable="w14 w15 w16se w16cid w16 w16cex w16sdtdh wp14">
   <w:p>
     <w:pPr>
       <w:widowControl w:val="0"/>
@@ -10049,7 +10135,7 @@
 </file>
 
 <file path=word/footnotes.xml><?xml version="1.0" encoding="utf-8"?>
-<w:footnotes xmlns:wpc="http://schemas.microsoft.com/office/word/2010/wordprocessingCanvas" xmlns:cx="http://schemas.microsoft.com/office/drawing/2014/chartex" xmlns:cx1="http://schemas.microsoft.com/office/drawing/2015/9/8/chartex" xmlns:cx2="http://schemas.microsoft.com/office/drawing/2015/10/21/chartex" xmlns:cx3="http://schemas.microsoft.com/office/drawing/2016/5/9/chartex" xmlns:cx4="http://schemas.microsoft.com/office/drawing/2016/5/10/chartex" xmlns:cx5="http://schemas.microsoft.com/office/drawing/2016/5/11/chartex" xmlns:cx6="http://schemas.microsoft.com/office/drawing/2016/5/12/chartex" xmlns:cx7="http://schemas.microsoft.com/office/drawing/2016/5/13/chartex" xmlns:cx8="http://schemas.microsoft.com/office/drawing/2016/5/14/chartex" xmlns:mc="http://schemas.openxmlformats.org/markup-compatibility/2006" xmlns:aink="http://schemas.microsoft.com/office/drawing/2016/ink" xmlns:am3d="http://schemas.microsoft.com/office/drawing/2017/model3d" xmlns:o="urn:schemas-microsoft-com:office:office" xmlns:oel="http://schemas.microsoft.com/office/2019/extlst" xmlns:r="http://schemas.openxmlformats.org/officeDocument/2006/relationships" xmlns:m="http://schemas.openxmlformats.org/officeDocument/2006/math" xmlns:v="urn:schemas-microsoft-com:vml" xmlns:wp14="http://schemas.microsoft.com/office/word/2010/wordprocessingDrawing" xmlns:wp="http://schemas.openxmlformats.org/drawingml/2006/wordprocessingDrawing" xmlns:w10="urn:schemas-microsoft-com:office:word" xmlns:w="http://schemas.openxmlformats.org/wordprocessingml/2006/main" xmlns:w14="http://schemas.microsoft.com/office/word/2010/wordml" xmlns:w15="http://schemas.microsoft.com/office/word/2012/wordml" xmlns:w16cex="http://schemas.microsoft.com/office/word/2018/wordml/cex" xmlns:w16cid="http://schemas.microsoft.com/office/word/2016/wordml/cid" xmlns:w16="http://schemas.microsoft.com/office/word/2018/wordml" xmlns:w16du="http://schemas.microsoft.com/office/word/2023/wordml/word16du" xmlns:w16sdtdh="http://schemas.microsoft.com/office/word/2020/wordml/sdtdatahash" xmlns:w16sdtfl="http://schemas.microsoft.com/office/word/2024/wordml/sdtformatlock" xmlns:w16se="http://schemas.microsoft.com/office/word/2015/wordml/symex" xmlns:wpg="http://schemas.microsoft.com/office/word/2010/wordprocessingGroup" xmlns:wpi="http://schemas.microsoft.com/office/word/2010/wordprocessingInk" xmlns:wne="http://schemas.microsoft.com/office/word/2006/wordml" xmlns:wps="http://schemas.microsoft.com/office/word/2010/wordprocessingShape" mc:Ignorable="w14 w15 w16se w16cid w16 w16cex w16sdtdh w16sdtfl w16du wp14">
+<w:footnotes xmlns:wpc="http://schemas.microsoft.com/office/word/2010/wordprocessingCanvas" xmlns:cx="http://schemas.microsoft.com/office/drawing/2014/chartex" xmlns:cx1="http://schemas.microsoft.com/office/drawing/2015/9/8/chartex" xmlns:cx2="http://schemas.microsoft.com/office/drawing/2015/10/21/chartex" xmlns:cx3="http://schemas.microsoft.com/office/drawing/2016/5/9/chartex" xmlns:cx4="http://schemas.microsoft.com/office/drawing/2016/5/10/chartex" xmlns:cx5="http://schemas.microsoft.com/office/drawing/2016/5/11/chartex" xmlns:cx6="http://schemas.microsoft.com/office/drawing/2016/5/12/chartex" xmlns:cx7="http://schemas.microsoft.com/office/drawing/2016/5/13/chartex" xmlns:cx8="http://schemas.microsoft.com/office/drawing/2016/5/14/chartex" xmlns:mc="http://schemas.openxmlformats.org/markup-compatibility/2006" xmlns:aink="http://schemas.microsoft.com/office/drawing/2016/ink" xmlns:am3d="http://schemas.microsoft.com/office/drawing/2017/model3d" xmlns:o="urn:schemas-microsoft-com:office:office" xmlns:r="http://schemas.openxmlformats.org/officeDocument/2006/relationships" xmlns:m="http://schemas.openxmlformats.org/officeDocument/2006/math" xmlns:v="urn:schemas-microsoft-com:vml" xmlns:wp14="http://schemas.microsoft.com/office/word/2010/wordprocessingDrawing" xmlns:wp="http://schemas.openxmlformats.org/drawingml/2006/wordprocessingDrawing" xmlns:w10="urn:schemas-microsoft-com:office:word" xmlns:w="http://schemas.openxmlformats.org/wordprocessingml/2006/main" xmlns:w14="http://schemas.microsoft.com/office/word/2010/wordml" xmlns:w15="http://schemas.microsoft.com/office/word/2012/wordml" xmlns:w16cex="http://schemas.microsoft.com/office/word/2018/wordml/cex" xmlns:w16cid="http://schemas.microsoft.com/office/word/2016/wordml/cid" xmlns:w16="http://schemas.microsoft.com/office/word/2018/wordml" xmlns:w16sdtdh="http://schemas.microsoft.com/office/word/2020/wordml/sdtdatahash" xmlns:w16se="http://schemas.microsoft.com/office/word/2015/wordml/symex" xmlns:wpg="http://schemas.microsoft.com/office/word/2010/wordprocessingGroup" xmlns:wpi="http://schemas.microsoft.com/office/word/2010/wordprocessingInk" xmlns:wne="http://schemas.microsoft.com/office/word/2006/wordml" xmlns:wps="http://schemas.microsoft.com/office/word/2010/wordprocessingShape" mc:Ignorable="w14 w15 w16se w16cid w16 w16cex w16sdtdh wp14">
   <w:footnote w:type="separator" w:id="-1">
     <w:p>
       <w:r>
@@ -10068,7 +10154,7 @@
 </file>
 
 <file path=word/header1.xml><?xml version="1.0" encoding="utf-8"?>
-<w:hdr xmlns:wpc="http://schemas.microsoft.com/office/word/2010/wordprocessingCanvas" xmlns:cx="http://schemas.microsoft.com/office/drawing/2014/chartex" xmlns:cx1="http://schemas.microsoft.com/office/drawing/2015/9/8/chartex" xmlns:cx2="http://schemas.microsoft.com/office/drawing/2015/10/21/chartex" xmlns:cx3="http://schemas.microsoft.com/office/drawing/2016/5/9/chartex" xmlns:cx4="http://schemas.microsoft.com/office/drawing/2016/5/10/chartex" xmlns:cx5="http://schemas.microsoft.com/office/drawing/2016/5/11/chartex" xmlns:cx6="http://schemas.microsoft.com/office/drawing/2016/5/12/chartex" xmlns:cx7="http://schemas.microsoft.com/office/drawing/2016/5/13/chartex" xmlns:cx8="http://schemas.microsoft.com/office/drawing/2016/5/14/chartex" xmlns:mc="http://schemas.openxmlformats.org/markup-compatibility/2006" xmlns:aink="http://schemas.microsoft.com/office/drawing/2016/ink" xmlns:am3d="http://schemas.microsoft.com/office/drawing/2017/model3d" xmlns:o="urn:schemas-microsoft-com:office:office" xmlns:oel="http://schemas.microsoft.com/office/2019/extlst" xmlns:r="http://schemas.openxmlformats.org/officeDocument/2006/relationships" xmlns:m="http://schemas.openxmlformats.org/officeDocument/2006/math" xmlns:v="urn:schemas-microsoft-com:vml" xmlns:wp14="http://schemas.microsoft.com/office/word/2010/wordprocessingDrawing" xmlns:wp="http://schemas.openxmlformats.org/drawingml/2006/wordprocessingDrawing" xmlns:w10="urn:schemas-microsoft-com:office:word" xmlns:w="http://schemas.openxmlformats.org/wordprocessingml/2006/main" xmlns:w14="http://schemas.microsoft.com/office/word/2010/wordml" xmlns:w15="http://schemas.microsoft.com/office/word/2012/wordml" xmlns:w16cex="http://schemas.microsoft.com/office/word/2018/wordml/cex" xmlns:w16cid="http://schemas.microsoft.com/office/word/2016/wordml/cid" xmlns:w16="http://schemas.microsoft.com/office/word/2018/wordml" xmlns:w16du="http://schemas.microsoft.com/office/word/2023/wordml/word16du" xmlns:w16sdtdh="http://schemas.microsoft.com/office/word/2020/wordml/sdtdatahash" xmlns:w16sdtfl="http://schemas.microsoft.com/office/word/2024/wordml/sdtformatlock" xmlns:w16se="http://schemas.microsoft.com/office/word/2015/wordml/symex" xmlns:wpg="http://schemas.microsoft.com/office/word/2010/wordprocessingGroup" xmlns:wpi="http://schemas.microsoft.com/office/word/2010/wordprocessingInk" xmlns:wne="http://schemas.microsoft.com/office/word/2006/wordml" xmlns:wps="http://schemas.microsoft.com/office/word/2010/wordprocessingShape" mc:Ignorable="w14 w15 w16se w16cid w16 w16cex w16sdtdh w16sdtfl w16du wp14">
+<w:hdr xmlns:wpc="http://schemas.microsoft.com/office/word/2010/wordprocessingCanvas" xmlns:cx="http://schemas.microsoft.com/office/drawing/2014/chartex" xmlns:cx1="http://schemas.microsoft.com/office/drawing/2015/9/8/chartex" xmlns:cx2="http://schemas.microsoft.com/office/drawing/2015/10/21/chartex" xmlns:cx3="http://schemas.microsoft.com/office/drawing/2016/5/9/chartex" xmlns:cx4="http://schemas.microsoft.com/office/drawing/2016/5/10/chartex" xmlns:cx5="http://schemas.microsoft.com/office/drawing/2016/5/11/chartex" xmlns:cx6="http://schemas.microsoft.com/office/drawing/2016/5/12/chartex" xmlns:cx7="http://schemas.microsoft.com/office/drawing/2016/5/13/chartex" xmlns:cx8="http://schemas.microsoft.com/office/drawing/2016/5/14/chartex" xmlns:mc="http://schemas.openxmlformats.org/markup-compatibility/2006" xmlns:aink="http://schemas.microsoft.com/office/drawing/2016/ink" xmlns:am3d="http://schemas.microsoft.com/office/drawing/2017/model3d" xmlns:o="urn:schemas-microsoft-com:office:office" xmlns:r="http://schemas.openxmlformats.org/officeDocument/2006/relationships" xmlns:m="http://schemas.openxmlformats.org/officeDocument/2006/math" xmlns:v="urn:schemas-microsoft-com:vml" xmlns:wp14="http://schemas.microsoft.com/office/word/2010/wordprocessingDrawing" xmlns:wp="http://schemas.openxmlformats.org/drawingml/2006/wordprocessingDrawing" xmlns:w10="urn:schemas-microsoft-com:office:word" xmlns:w="http://schemas.openxmlformats.org/wordprocessingml/2006/main" xmlns:w14="http://schemas.microsoft.com/office/word/2010/wordml" xmlns:w15="http://schemas.microsoft.com/office/word/2012/wordml" xmlns:w16cex="http://schemas.microsoft.com/office/word/2018/wordml/cex" xmlns:w16cid="http://schemas.microsoft.com/office/word/2016/wordml/cid" xmlns:w16="http://schemas.microsoft.com/office/word/2018/wordml" xmlns:w16sdtdh="http://schemas.microsoft.com/office/word/2020/wordml/sdtdatahash" xmlns:w16se="http://schemas.microsoft.com/office/word/2015/wordml/symex" xmlns:wpg="http://schemas.microsoft.com/office/word/2010/wordprocessingGroup" xmlns:wpi="http://schemas.microsoft.com/office/word/2010/wordprocessingInk" xmlns:wne="http://schemas.microsoft.com/office/word/2006/wordml" xmlns:wps="http://schemas.microsoft.com/office/word/2010/wordprocessingShape" mc:Ignorable="w14 w15 w16se w16cid w16 w16cex w16sdtdh wp14">
   <w:p>
     <w:pPr>
       <w:widowControl w:val="0"/>
@@ -10179,7 +10265,7 @@
 </file>
 
 <file path=word/numbering.xml><?xml version="1.0" encoding="utf-8"?>
-<w:numbering xmlns:wpc="http://schemas.microsoft.com/office/word/2010/wordprocessingCanvas" xmlns:cx="http://schemas.microsoft.com/office/drawing/2014/chartex" xmlns:cx1="http://schemas.microsoft.com/office/drawing/2015/9/8/chartex" xmlns:cx2="http://schemas.microsoft.com/office/drawing/2015/10/21/chartex" xmlns:cx3="http://schemas.microsoft.com/office/drawing/2016/5/9/chartex" xmlns:cx4="http://schemas.microsoft.com/office/drawing/2016/5/10/chartex" xmlns:cx5="http://schemas.microsoft.com/office/drawing/2016/5/11/chartex" xmlns:cx6="http://schemas.microsoft.com/office/drawing/2016/5/12/chartex" xmlns:cx7="http://schemas.microsoft.com/office/drawing/2016/5/13/chartex" xmlns:cx8="http://schemas.microsoft.com/office/drawing/2016/5/14/chartex" xmlns:mc="http://schemas.openxmlformats.org/markup-compatibility/2006" xmlns:aink="http://schemas.microsoft.com/office/drawing/2016/ink" xmlns:am3d="http://schemas.microsoft.com/office/drawing/2017/model3d" xmlns:o="urn:schemas-microsoft-com:office:office" xmlns:oel="http://schemas.microsoft.com/office/2019/extlst" xmlns:r="http://schemas.openxmlformats.org/officeDocument/2006/relationships" xmlns:m="http://schemas.openxmlformats.org/officeDocument/2006/math" xmlns:v="urn:schemas-microsoft-com:vml" xmlns:wp14="http://schemas.microsoft.com/office/word/2010/wordprocessingDrawing" xmlns:wp="http://schemas.openxmlformats.org/drawingml/2006/wordprocessingDrawing" xmlns:w10="urn:schemas-microsoft-com:office:word" xmlns:w="http://schemas.openxmlformats.org/wordprocessingml/2006/main" xmlns:w14="http://schemas.microsoft.com/office/word/2010/wordml" xmlns:w15="http://schemas.microsoft.com/office/word/2012/wordml" xmlns:w16cex="http://schemas.microsoft.com/office/word/2018/wordml/cex" xmlns:w16cid="http://schemas.microsoft.com/office/word/2016/wordml/cid" xmlns:w16="http://schemas.microsoft.com/office/word/2018/wordml" xmlns:w16du="http://schemas.microsoft.com/office/word/2023/wordml/word16du" xmlns:w16sdtdh="http://schemas.microsoft.com/office/word/2020/wordml/sdtdatahash" xmlns:w16sdtfl="http://schemas.microsoft.com/office/word/2024/wordml/sdtformatlock" xmlns:w16se="http://schemas.microsoft.com/office/word/2015/wordml/symex" xmlns:wpg="http://schemas.microsoft.com/office/word/2010/wordprocessingGroup" xmlns:wpi="http://schemas.microsoft.com/office/word/2010/wordprocessingInk" xmlns:wne="http://schemas.microsoft.com/office/word/2006/wordml" xmlns:wps="http://schemas.microsoft.com/office/word/2010/wordprocessingShape" mc:Ignorable="w14 w15 w16se w16cid w16 w16cex w16sdtdh w16sdtfl w16du wp14">
+<w:numbering xmlns:wpc="http://schemas.microsoft.com/office/word/2010/wordprocessingCanvas" xmlns:cx="http://schemas.microsoft.com/office/drawing/2014/chartex" xmlns:cx1="http://schemas.microsoft.com/office/drawing/2015/9/8/chartex" xmlns:cx2="http://schemas.microsoft.com/office/drawing/2015/10/21/chartex" xmlns:cx3="http://schemas.microsoft.com/office/drawing/2016/5/9/chartex" xmlns:cx4="http://schemas.microsoft.com/office/drawing/2016/5/10/chartex" xmlns:cx5="http://schemas.microsoft.com/office/drawing/2016/5/11/chartex" xmlns:cx6="http://schemas.microsoft.com/office/drawing/2016/5/12/chartex" xmlns:cx7="http://schemas.microsoft.com/office/drawing/2016/5/13/chartex" xmlns:cx8="http://schemas.microsoft.com/office/drawing/2016/5/14/chartex" xmlns:mc="http://schemas.openxmlformats.org/markup-compatibility/2006" xmlns:aink="http://schemas.microsoft.com/office/drawing/2016/ink" xmlns:am3d="http://schemas.microsoft.com/office/drawing/2017/model3d" xmlns:o="urn:schemas-microsoft-com:office:office" xmlns:r="http://schemas.openxmlformats.org/officeDocument/2006/relationships" xmlns:m="http://schemas.openxmlformats.org/officeDocument/2006/math" xmlns:v="urn:schemas-microsoft-com:vml" xmlns:wp14="http://schemas.microsoft.com/office/word/2010/wordprocessingDrawing" xmlns:wp="http://schemas.openxmlformats.org/drawingml/2006/wordprocessingDrawing" xmlns:w10="urn:schemas-microsoft-com:office:word" xmlns:w="http://schemas.openxmlformats.org/wordprocessingml/2006/main" xmlns:w14="http://schemas.microsoft.com/office/word/2010/wordml" xmlns:w15="http://schemas.microsoft.com/office/word/2012/wordml" xmlns:w16cex="http://schemas.microsoft.com/office/word/2018/wordml/cex" xmlns:w16cid="http://schemas.microsoft.com/office/word/2016/wordml/cid" xmlns:w16="http://schemas.microsoft.com/office/word/2018/wordml" xmlns:w16sdtdh="http://schemas.microsoft.com/office/word/2020/wordml/sdtdatahash" xmlns:w16se="http://schemas.microsoft.com/office/word/2015/wordml/symex" xmlns:wpg="http://schemas.microsoft.com/office/word/2010/wordprocessingGroup" xmlns:wpi="http://schemas.microsoft.com/office/word/2010/wordprocessingInk" xmlns:wne="http://schemas.microsoft.com/office/word/2006/wordml" xmlns:wps="http://schemas.microsoft.com/office/word/2010/wordprocessingShape" mc:Ignorable="w14 w15 w16se w16cid w16 w16cex w16sdtdh wp14">
   <w:abstractNum w:abstractNumId="0" w15:restartNumberingAfterBreak="0">
     <w:nsid w:val="02355921"/>
     <w:multiLevelType w:val="multilevel"/>
@@ -11500,47 +11586,47 @@
       </w:rPr>
     </w:lvl>
   </w:abstractNum>
-  <w:num w:numId="1" w16cid:durableId="1028868931">
+  <w:num w:numId="1">
     <w:abstractNumId w:val="3"/>
   </w:num>
-  <w:num w:numId="2" w16cid:durableId="1522669901">
+  <w:num w:numId="2">
     <w:abstractNumId w:val="5"/>
   </w:num>
-  <w:num w:numId="3" w16cid:durableId="1803382431">
+  <w:num w:numId="3">
     <w:abstractNumId w:val="11"/>
   </w:num>
-  <w:num w:numId="4" w16cid:durableId="1775855661">
+  <w:num w:numId="4">
     <w:abstractNumId w:val="4"/>
   </w:num>
-  <w:num w:numId="5" w16cid:durableId="1168789110">
+  <w:num w:numId="5">
     <w:abstractNumId w:val="9"/>
   </w:num>
-  <w:num w:numId="6" w16cid:durableId="751976103">
+  <w:num w:numId="6">
     <w:abstractNumId w:val="10"/>
   </w:num>
-  <w:num w:numId="7" w16cid:durableId="998845874">
+  <w:num w:numId="7">
     <w:abstractNumId w:val="8"/>
   </w:num>
-  <w:num w:numId="8" w16cid:durableId="681854595">
+  <w:num w:numId="8">
     <w:abstractNumId w:val="0"/>
   </w:num>
-  <w:num w:numId="9" w16cid:durableId="2048408036">
+  <w:num w:numId="9">
     <w:abstractNumId w:val="2"/>
   </w:num>
-  <w:num w:numId="10" w16cid:durableId="1734573839">
+  <w:num w:numId="10">
     <w:abstractNumId w:val="7"/>
   </w:num>
-  <w:num w:numId="11" w16cid:durableId="1412579709">
+  <w:num w:numId="11">
     <w:abstractNumId w:val="6"/>
   </w:num>
-  <w:num w:numId="12" w16cid:durableId="779648875">
+  <w:num w:numId="12">
     <w:abstractNumId w:val="1"/>
   </w:num>
 </w:numbering>
 </file>
 
 <file path=word/styles.xml><?xml version="1.0" encoding="utf-8"?>
-<w:styles xmlns:mc="http://schemas.openxmlformats.org/markup-compatibility/2006" xmlns:r="http://schemas.openxmlformats.org/officeDocument/2006/relationships" xmlns:w="http://schemas.openxmlformats.org/wordprocessingml/2006/main" xmlns:w14="http://schemas.microsoft.com/office/word/2010/wordml" xmlns:w15="http://schemas.microsoft.com/office/word/2012/wordml" xmlns:w16cex="http://schemas.microsoft.com/office/word/2018/wordml/cex" xmlns:w16cid="http://schemas.microsoft.com/office/word/2016/wordml/cid" xmlns:w16="http://schemas.microsoft.com/office/word/2018/wordml" xmlns:w16du="http://schemas.microsoft.com/office/word/2023/wordml/word16du" xmlns:w16sdtdh="http://schemas.microsoft.com/office/word/2020/wordml/sdtdatahash" xmlns:w16sdtfl="http://schemas.microsoft.com/office/word/2024/wordml/sdtformatlock" xmlns:w16se="http://schemas.microsoft.com/office/word/2015/wordml/symex" mc:Ignorable="w14 w15 w16se w16cid w16 w16cex w16sdtdh w16sdtfl w16du">
+<w:styles xmlns:mc="http://schemas.openxmlformats.org/markup-compatibility/2006" xmlns:r="http://schemas.openxmlformats.org/officeDocument/2006/relationships" xmlns:w="http://schemas.openxmlformats.org/wordprocessingml/2006/main" xmlns:w14="http://schemas.microsoft.com/office/word/2010/wordml" xmlns:w15="http://schemas.microsoft.com/office/word/2012/wordml" xmlns:w16cex="http://schemas.microsoft.com/office/word/2018/wordml/cex" xmlns:w16cid="http://schemas.microsoft.com/office/word/2016/wordml/cid" xmlns:w16="http://schemas.microsoft.com/office/word/2018/wordml" xmlns:w16sdtdh="http://schemas.microsoft.com/office/word/2020/wordml/sdtdatahash" xmlns:w16se="http://schemas.microsoft.com/office/word/2015/wordml/symex" mc:Ignorable="w14 w15 w16se w16cid w16 w16cex w16sdtdh">
   <w:docDefaults>
     <w:rPrDefault>
       <w:rPr>
@@ -12134,6 +12220,29 @@
       <w:contextualSpacing/>
     </w:pPr>
   </w:style>
+  <w:style w:type="character" w:styleId="Hipervnculo">
+    <w:name w:val="Hyperlink"/>
+    <w:basedOn w:val="Fuentedeprrafopredeter"/>
+    <w:uiPriority w:val="99"/>
+    <w:unhideWhenUsed/>
+    <w:rsid w:val="00E360F4"/>
+    <w:rPr>
+      <w:color w:val="0000FF" w:themeColor="hyperlink"/>
+      <w:u w:val="single"/>
+    </w:rPr>
+  </w:style>
+  <w:style w:type="character" w:styleId="Mencinsinresolver">
+    <w:name w:val="Unresolved Mention"/>
+    <w:basedOn w:val="Fuentedeprrafopredeter"/>
+    <w:uiPriority w:val="99"/>
+    <w:semiHidden/>
+    <w:unhideWhenUsed/>
+    <w:rsid w:val="00E360F4"/>
+    <w:rPr>
+      <w:color w:val="605E5C"/>
+      <w:shd w:val="clear" w:color="auto" w:fill="E1DFDD"/>
+    </w:rPr>
+  </w:style>
 </w:styles>
 </file>
 

</xml_diff>